<commit_message>
Update docs with deployment steps
</commit_message>
<xml_diff>
--- a/DOCS/Proj_zesp_chmura_final.docx
+++ b/DOCS/Proj_zesp_chmura_final.docx
@@ -650,7 +650,7 @@
           <w:r>
             <w:fldChar w:fldCharType="separate"/>
           </w:r>
-          <w:hyperlink w:anchor="_Toc74338029" w:history="1">
+          <w:hyperlink w:anchor="_Toc74559091" w:history="1">
             <w:r>
               <w:rPr>
                 <w:rStyle w:val="Hipercze"/>
@@ -692,7 +692,7 @@
                 <w:noProof/>
                 <w:webHidden/>
               </w:rPr>
-              <w:instrText xml:space="preserve"> PAGEREF _Toc74338029 \h </w:instrText>
+              <w:instrText xml:space="preserve"> PAGEREF _Toc74559091 \h </w:instrText>
             </w:r>
             <w:r>
               <w:rPr>
@@ -712,7 +712,7 @@
                 <w:noProof/>
                 <w:webHidden/>
               </w:rPr>
-              <w:t>3</w:t>
+              <w:t>4</w:t>
             </w:r>
             <w:r>
               <w:rPr>
@@ -736,7 +736,7 @@
               <w:lang w:eastAsia="pl-PL"/>
             </w:rPr>
           </w:pPr>
-          <w:hyperlink w:anchor="_Toc74338030" w:history="1">
+          <w:hyperlink w:anchor="_Toc74559092" w:history="1">
             <w:r>
               <w:rPr>
                 <w:rStyle w:val="Hipercze"/>
@@ -778,7 +778,7 @@
                 <w:noProof/>
                 <w:webHidden/>
               </w:rPr>
-              <w:instrText xml:space="preserve"> PAGEREF _Toc74338030 \h </w:instrText>
+              <w:instrText xml:space="preserve"> PAGEREF _Toc74559092 \h </w:instrText>
             </w:r>
             <w:r>
               <w:rPr>
@@ -798,7 +798,7 @@
                 <w:noProof/>
                 <w:webHidden/>
               </w:rPr>
-              <w:t>3</w:t>
+              <w:t>4</w:t>
             </w:r>
             <w:r>
               <w:rPr>
@@ -822,7 +822,7 @@
               <w:lang w:eastAsia="pl-PL"/>
             </w:rPr>
           </w:pPr>
-          <w:hyperlink w:anchor="_Toc74338031" w:history="1">
+          <w:hyperlink w:anchor="_Toc74559093" w:history="1">
             <w:r>
               <w:rPr>
                 <w:rStyle w:val="Hipercze"/>
@@ -864,7 +864,7 @@
                 <w:noProof/>
                 <w:webHidden/>
               </w:rPr>
-              <w:instrText xml:space="preserve"> PAGEREF _Toc74338031 \h </w:instrText>
+              <w:instrText xml:space="preserve"> PAGEREF _Toc74559093 \h </w:instrText>
             </w:r>
             <w:r>
               <w:rPr>
@@ -884,7 +884,7 @@
                 <w:noProof/>
                 <w:webHidden/>
               </w:rPr>
-              <w:t>3</w:t>
+              <w:t>4</w:t>
             </w:r>
             <w:r>
               <w:rPr>
@@ -908,7 +908,7 @@
               <w:lang w:eastAsia="pl-PL"/>
             </w:rPr>
           </w:pPr>
-          <w:hyperlink w:anchor="_Toc74338032" w:history="1">
+          <w:hyperlink w:anchor="_Toc74559094" w:history="1">
             <w:r>
               <w:rPr>
                 <w:rStyle w:val="Hipercze"/>
@@ -950,7 +950,7 @@
                 <w:noProof/>
                 <w:webHidden/>
               </w:rPr>
-              <w:instrText xml:space="preserve"> PAGEREF _Toc74338032 \h </w:instrText>
+              <w:instrText xml:space="preserve"> PAGEREF _Toc74559094 \h </w:instrText>
             </w:r>
             <w:r>
               <w:rPr>
@@ -970,7 +970,7 @@
                 <w:noProof/>
                 <w:webHidden/>
               </w:rPr>
-              <w:t>4</w:t>
+              <w:t>5</w:t>
             </w:r>
             <w:r>
               <w:rPr>
@@ -994,7 +994,7 @@
               <w:lang w:eastAsia="pl-PL"/>
             </w:rPr>
           </w:pPr>
-          <w:hyperlink w:anchor="_Toc74338033" w:history="1">
+          <w:hyperlink w:anchor="_Toc74559095" w:history="1">
             <w:r>
               <w:rPr>
                 <w:rStyle w:val="Hipercze"/>
@@ -1036,7 +1036,7 @@
                 <w:noProof/>
                 <w:webHidden/>
               </w:rPr>
-              <w:instrText xml:space="preserve"> PAGEREF _Toc74338033 \h </w:instrText>
+              <w:instrText xml:space="preserve"> PAGEREF _Toc74559095 \h </w:instrText>
             </w:r>
             <w:r>
               <w:rPr>
@@ -1056,7 +1056,7 @@
                 <w:noProof/>
                 <w:webHidden/>
               </w:rPr>
-              <w:t>5</w:t>
+              <w:t>6</w:t>
             </w:r>
             <w:r>
               <w:rPr>
@@ -1080,7 +1080,7 @@
               <w:lang w:eastAsia="pl-PL"/>
             </w:rPr>
           </w:pPr>
-          <w:hyperlink w:anchor="_Toc74338034" w:history="1">
+          <w:hyperlink w:anchor="_Toc74559096" w:history="1">
             <w:r>
               <w:rPr>
                 <w:rStyle w:val="Hipercze"/>
@@ -1122,7 +1122,7 @@
                 <w:noProof/>
                 <w:webHidden/>
               </w:rPr>
-              <w:instrText xml:space="preserve"> PAGEREF _Toc74338034 \h </w:instrText>
+              <w:instrText xml:space="preserve"> PAGEREF _Toc74559096 \h </w:instrText>
             </w:r>
             <w:r>
               <w:rPr>
@@ -1142,7 +1142,7 @@
                 <w:noProof/>
                 <w:webHidden/>
               </w:rPr>
-              <w:t>5</w:t>
+              <w:t>6</w:t>
             </w:r>
             <w:r>
               <w:rPr>
@@ -1166,7 +1166,7 @@
               <w:lang w:eastAsia="pl-PL"/>
             </w:rPr>
           </w:pPr>
-          <w:hyperlink w:anchor="_Toc74338035" w:history="1">
+          <w:hyperlink w:anchor="_Toc74559097" w:history="1">
             <w:r>
               <w:rPr>
                 <w:rStyle w:val="Hipercze"/>
@@ -1208,7 +1208,7 @@
                 <w:noProof/>
                 <w:webHidden/>
               </w:rPr>
-              <w:instrText xml:space="preserve"> PAGEREF _Toc74338035 \h </w:instrText>
+              <w:instrText xml:space="preserve"> PAGEREF _Toc74559097 \h </w:instrText>
             </w:r>
             <w:r>
               <w:rPr>
@@ -1228,7 +1228,7 @@
                 <w:noProof/>
                 <w:webHidden/>
               </w:rPr>
-              <w:t>7</w:t>
+              <w:t>8</w:t>
             </w:r>
             <w:r>
               <w:rPr>
@@ -1252,7 +1252,7 @@
               <w:lang w:eastAsia="pl-PL"/>
             </w:rPr>
           </w:pPr>
-          <w:hyperlink w:anchor="_Toc74338036" w:history="1">
+          <w:hyperlink w:anchor="_Toc74559098" w:history="1">
             <w:r>
               <w:rPr>
                 <w:rStyle w:val="Hipercze"/>
@@ -1294,7 +1294,7 @@
                 <w:noProof/>
                 <w:webHidden/>
               </w:rPr>
-              <w:instrText xml:space="preserve"> PAGEREF _Toc74338036 \h </w:instrText>
+              <w:instrText xml:space="preserve"> PAGEREF _Toc74559098 \h </w:instrText>
             </w:r>
             <w:r>
               <w:rPr>
@@ -1314,7 +1314,7 @@
                 <w:noProof/>
                 <w:webHidden/>
               </w:rPr>
-              <w:t>9</w:t>
+              <w:t>10</w:t>
             </w:r>
             <w:r>
               <w:rPr>
@@ -1338,7 +1338,7 @@
               <w:lang w:eastAsia="pl-PL"/>
             </w:rPr>
           </w:pPr>
-          <w:hyperlink w:anchor="_Toc74338037" w:history="1">
+          <w:hyperlink w:anchor="_Toc74559099" w:history="1">
             <w:r>
               <w:rPr>
                 <w:rStyle w:val="Hipercze"/>
@@ -1380,7 +1380,7 @@
                 <w:noProof/>
                 <w:webHidden/>
               </w:rPr>
-              <w:instrText xml:space="preserve"> PAGEREF _Toc74338037 \h </w:instrText>
+              <w:instrText xml:space="preserve"> PAGEREF _Toc74559099 \h </w:instrText>
             </w:r>
             <w:r>
               <w:rPr>
@@ -1400,7 +1400,7 @@
                 <w:noProof/>
                 <w:webHidden/>
               </w:rPr>
-              <w:t>10</w:t>
+              <w:t>11</w:t>
             </w:r>
             <w:r>
               <w:rPr>
@@ -1424,7 +1424,7 @@
               <w:lang w:eastAsia="pl-PL"/>
             </w:rPr>
           </w:pPr>
-          <w:hyperlink w:anchor="_Toc74338038" w:history="1">
+          <w:hyperlink w:anchor="_Toc74559100" w:history="1">
             <w:r>
               <w:rPr>
                 <w:rStyle w:val="Hipercze"/>
@@ -1466,7 +1466,7 @@
                 <w:noProof/>
                 <w:webHidden/>
               </w:rPr>
-              <w:instrText xml:space="preserve"> PAGEREF _Toc74338038 \h </w:instrText>
+              <w:instrText xml:space="preserve"> PAGEREF _Toc74559100 \h </w:instrText>
             </w:r>
             <w:r>
               <w:rPr>
@@ -1486,7 +1486,7 @@
                 <w:noProof/>
                 <w:webHidden/>
               </w:rPr>
-              <w:t>11</w:t>
+              <w:t>12</w:t>
             </w:r>
             <w:r>
               <w:rPr>
@@ -1510,7 +1510,7 @@
               <w:lang w:eastAsia="pl-PL"/>
             </w:rPr>
           </w:pPr>
-          <w:hyperlink w:anchor="_Toc74338039" w:history="1">
+          <w:hyperlink w:anchor="_Toc74559101" w:history="1">
             <w:r>
               <w:rPr>
                 <w:rStyle w:val="Hipercze"/>
@@ -1552,7 +1552,7 @@
                 <w:noProof/>
                 <w:webHidden/>
               </w:rPr>
-              <w:instrText xml:space="preserve"> PAGEREF _Toc74338039 \h </w:instrText>
+              <w:instrText xml:space="preserve"> PAGEREF _Toc74559101 \h </w:instrText>
             </w:r>
             <w:r>
               <w:rPr>
@@ -1572,7 +1572,7 @@
                 <w:noProof/>
                 <w:webHidden/>
               </w:rPr>
-              <w:t>11</w:t>
+              <w:t>12</w:t>
             </w:r>
             <w:r>
               <w:rPr>
@@ -1596,7 +1596,7 @@
               <w:lang w:eastAsia="pl-PL"/>
             </w:rPr>
           </w:pPr>
-          <w:hyperlink w:anchor="_Toc74338040" w:history="1">
+          <w:hyperlink w:anchor="_Toc74559102" w:history="1">
             <w:r>
               <w:rPr>
                 <w:rStyle w:val="Hipercze"/>
@@ -1638,7 +1638,7 @@
                 <w:noProof/>
                 <w:webHidden/>
               </w:rPr>
-              <w:instrText xml:space="preserve"> PAGEREF _Toc74338040 \h </w:instrText>
+              <w:instrText xml:space="preserve"> PAGEREF _Toc74559102 \h </w:instrText>
             </w:r>
             <w:r>
               <w:rPr>
@@ -1658,7 +1658,7 @@
                 <w:noProof/>
                 <w:webHidden/>
               </w:rPr>
-              <w:t>12</w:t>
+              <w:t>13</w:t>
             </w:r>
             <w:r>
               <w:rPr>
@@ -1682,7 +1682,7 @@
               <w:lang w:eastAsia="pl-PL"/>
             </w:rPr>
           </w:pPr>
-          <w:hyperlink w:anchor="_Toc74338041" w:history="1">
+          <w:hyperlink w:anchor="_Toc74559103" w:history="1">
             <w:r>
               <w:rPr>
                 <w:rStyle w:val="Hipercze"/>
@@ -1724,7 +1724,7 @@
                 <w:noProof/>
                 <w:webHidden/>
               </w:rPr>
-              <w:instrText xml:space="preserve"> PAGEREF _Toc74338041 \h </w:instrText>
+              <w:instrText xml:space="preserve"> PAGEREF _Toc74559103 \h </w:instrText>
             </w:r>
             <w:r>
               <w:rPr>
@@ -1744,7 +1744,7 @@
                 <w:noProof/>
                 <w:webHidden/>
               </w:rPr>
-              <w:t>13</w:t>
+              <w:t>14</w:t>
             </w:r>
             <w:r>
               <w:rPr>
@@ -1768,7 +1768,7 @@
               <w:lang w:eastAsia="pl-PL"/>
             </w:rPr>
           </w:pPr>
-          <w:hyperlink w:anchor="_Toc74338042" w:history="1">
+          <w:hyperlink w:anchor="_Toc74559104" w:history="1">
             <w:r>
               <w:rPr>
                 <w:rStyle w:val="Hipercze"/>
@@ -1810,7 +1810,7 @@
                 <w:noProof/>
                 <w:webHidden/>
               </w:rPr>
-              <w:instrText xml:space="preserve"> PAGEREF _Toc74338042 \h </w:instrText>
+              <w:instrText xml:space="preserve"> PAGEREF _Toc74559104 \h </w:instrText>
             </w:r>
             <w:r>
               <w:rPr>
@@ -1830,7 +1830,7 @@
                 <w:noProof/>
                 <w:webHidden/>
               </w:rPr>
-              <w:t>13</w:t>
+              <w:t>14</w:t>
             </w:r>
             <w:r>
               <w:rPr>
@@ -1854,7 +1854,7 @@
               <w:lang w:eastAsia="pl-PL"/>
             </w:rPr>
           </w:pPr>
-          <w:hyperlink w:anchor="_Toc74338043" w:history="1">
+          <w:hyperlink w:anchor="_Toc74559105" w:history="1">
             <w:r>
               <w:rPr>
                 <w:rStyle w:val="Hipercze"/>
@@ -1896,7 +1896,7 @@
                 <w:noProof/>
                 <w:webHidden/>
               </w:rPr>
-              <w:instrText xml:space="preserve"> PAGEREF _Toc74338043 \h </w:instrText>
+              <w:instrText xml:space="preserve"> PAGEREF _Toc74559105 \h </w:instrText>
             </w:r>
             <w:r>
               <w:rPr>
@@ -1916,7 +1916,7 @@
                 <w:noProof/>
                 <w:webHidden/>
               </w:rPr>
-              <w:t>13</w:t>
+              <w:t>14</w:t>
             </w:r>
             <w:r>
               <w:rPr>
@@ -1940,7 +1940,7 @@
               <w:lang w:eastAsia="pl-PL"/>
             </w:rPr>
           </w:pPr>
-          <w:hyperlink w:anchor="_Toc74338044" w:history="1">
+          <w:hyperlink w:anchor="_Toc74559106" w:history="1">
             <w:r>
               <w:rPr>
                 <w:rStyle w:val="Hipercze"/>
@@ -1982,7 +1982,7 @@
                 <w:noProof/>
                 <w:webHidden/>
               </w:rPr>
-              <w:instrText xml:space="preserve"> PAGEREF _Toc74338044 \h </w:instrText>
+              <w:instrText xml:space="preserve"> PAGEREF _Toc74559106 \h </w:instrText>
             </w:r>
             <w:r>
               <w:rPr>
@@ -2002,7 +2002,7 @@
                 <w:noProof/>
                 <w:webHidden/>
               </w:rPr>
-              <w:t>14</w:t>
+              <w:t>15</w:t>
             </w:r>
             <w:r>
               <w:rPr>
@@ -2026,7 +2026,7 @@
               <w:lang w:eastAsia="pl-PL"/>
             </w:rPr>
           </w:pPr>
-          <w:hyperlink w:anchor="_Toc74338045" w:history="1">
+          <w:hyperlink w:anchor="_Toc74559107" w:history="1">
             <w:r>
               <w:rPr>
                 <w:rStyle w:val="Hipercze"/>
@@ -2068,7 +2068,7 @@
                 <w:noProof/>
                 <w:webHidden/>
               </w:rPr>
-              <w:instrText xml:space="preserve"> PAGEREF _Toc74338045 \h </w:instrText>
+              <w:instrText xml:space="preserve"> PAGEREF _Toc74559107 \h </w:instrText>
             </w:r>
             <w:r>
               <w:rPr>
@@ -2088,7 +2088,7 @@
                 <w:noProof/>
                 <w:webHidden/>
               </w:rPr>
-              <w:t>14</w:t>
+              <w:t>15</w:t>
             </w:r>
             <w:r>
               <w:rPr>
@@ -2112,7 +2112,7 @@
               <w:lang w:eastAsia="pl-PL"/>
             </w:rPr>
           </w:pPr>
-          <w:hyperlink w:anchor="_Toc74338046" w:history="1">
+          <w:hyperlink w:anchor="_Toc74559108" w:history="1">
             <w:r>
               <w:rPr>
                 <w:rStyle w:val="Hipercze"/>
@@ -2154,7 +2154,7 @@
                 <w:noProof/>
                 <w:webHidden/>
               </w:rPr>
-              <w:instrText xml:space="preserve"> PAGEREF _Toc74338046 \h </w:instrText>
+              <w:instrText xml:space="preserve"> PAGEREF _Toc74559108 \h </w:instrText>
             </w:r>
             <w:r>
               <w:rPr>
@@ -2174,7 +2174,7 @@
                 <w:noProof/>
                 <w:webHidden/>
               </w:rPr>
-              <w:t>14</w:t>
+              <w:t>15</w:t>
             </w:r>
             <w:r>
               <w:rPr>
@@ -2198,7 +2198,7 @@
               <w:lang w:eastAsia="pl-PL"/>
             </w:rPr>
           </w:pPr>
-          <w:hyperlink w:anchor="_Toc74338047" w:history="1">
+          <w:hyperlink w:anchor="_Toc74559109" w:history="1">
             <w:r>
               <w:rPr>
                 <w:rStyle w:val="Hipercze"/>
@@ -2240,7 +2240,7 @@
                 <w:noProof/>
                 <w:webHidden/>
               </w:rPr>
-              <w:instrText xml:space="preserve"> PAGEREF _Toc74338047 \h </w:instrText>
+              <w:instrText xml:space="preserve"> PAGEREF _Toc74559109 \h </w:instrText>
             </w:r>
             <w:r>
               <w:rPr>
@@ -2260,7 +2260,7 @@
                 <w:noProof/>
                 <w:webHidden/>
               </w:rPr>
-              <w:t>15</w:t>
+              <w:t>16</w:t>
             </w:r>
             <w:r>
               <w:rPr>
@@ -2284,7 +2284,7 @@
               <w:lang w:eastAsia="pl-PL"/>
             </w:rPr>
           </w:pPr>
-          <w:hyperlink w:anchor="_Toc74338048" w:history="1">
+          <w:hyperlink w:anchor="_Toc74559110" w:history="1">
             <w:r>
               <w:rPr>
                 <w:rStyle w:val="Hipercze"/>
@@ -2326,7 +2326,7 @@
                 <w:noProof/>
                 <w:webHidden/>
               </w:rPr>
-              <w:instrText xml:space="preserve"> PAGEREF _Toc74338048 \h </w:instrText>
+              <w:instrText xml:space="preserve"> PAGEREF _Toc74559110 \h </w:instrText>
             </w:r>
             <w:r>
               <w:rPr>
@@ -2346,7 +2346,7 @@
                 <w:noProof/>
                 <w:webHidden/>
               </w:rPr>
-              <w:t>17</w:t>
+              <w:t>18</w:t>
             </w:r>
             <w:r>
               <w:rPr>
@@ -2370,7 +2370,7 @@
               <w:lang w:eastAsia="pl-PL"/>
             </w:rPr>
           </w:pPr>
-          <w:hyperlink w:anchor="_Toc74338049" w:history="1">
+          <w:hyperlink w:anchor="_Toc74559111" w:history="1">
             <w:r>
               <w:rPr>
                 <w:rStyle w:val="Hipercze"/>
@@ -2412,7 +2412,7 @@
                 <w:noProof/>
                 <w:webHidden/>
               </w:rPr>
-              <w:instrText xml:space="preserve"> PAGEREF _Toc74338049 \h </w:instrText>
+              <w:instrText xml:space="preserve"> PAGEREF _Toc74559111 \h </w:instrText>
             </w:r>
             <w:r>
               <w:rPr>
@@ -2432,7 +2432,7 @@
                 <w:noProof/>
                 <w:webHidden/>
               </w:rPr>
-              <w:t>17</w:t>
+              <w:t>18</w:t>
             </w:r>
             <w:r>
               <w:rPr>
@@ -2456,7 +2456,7 @@
               <w:lang w:eastAsia="pl-PL"/>
             </w:rPr>
           </w:pPr>
-          <w:hyperlink w:anchor="_Toc74338050" w:history="1">
+          <w:hyperlink w:anchor="_Toc74559112" w:history="1">
             <w:r>
               <w:rPr>
                 <w:rStyle w:val="Hipercze"/>
@@ -2498,7 +2498,7 @@
                 <w:noProof/>
                 <w:webHidden/>
               </w:rPr>
-              <w:instrText xml:space="preserve"> PAGEREF _Toc74338050 \h </w:instrText>
+              <w:instrText xml:space="preserve"> PAGEREF _Toc74559112 \h </w:instrText>
             </w:r>
             <w:r>
               <w:rPr>
@@ -2518,7 +2518,7 @@
                 <w:noProof/>
                 <w:webHidden/>
               </w:rPr>
-              <w:t>22</w:t>
+              <w:t>23</w:t>
             </w:r>
             <w:r>
               <w:rPr>
@@ -2542,7 +2542,7 @@
               <w:lang w:eastAsia="pl-PL"/>
             </w:rPr>
           </w:pPr>
-          <w:hyperlink w:anchor="_Toc74338051" w:history="1">
+          <w:hyperlink w:anchor="_Toc74559113" w:history="1">
             <w:r>
               <w:rPr>
                 <w:rStyle w:val="Hipercze"/>
@@ -2584,7 +2584,7 @@
                 <w:noProof/>
                 <w:webHidden/>
               </w:rPr>
-              <w:instrText xml:space="preserve"> PAGEREF _Toc74338051 \h </w:instrText>
+              <w:instrText xml:space="preserve"> PAGEREF _Toc74559113 \h </w:instrText>
             </w:r>
             <w:r>
               <w:rPr>
@@ -2604,7 +2604,7 @@
                 <w:noProof/>
                 <w:webHidden/>
               </w:rPr>
-              <w:t>23</w:t>
+              <w:t>24</w:t>
             </w:r>
             <w:r>
               <w:rPr>
@@ -2628,7 +2628,7 @@
               <w:lang w:eastAsia="pl-PL"/>
             </w:rPr>
           </w:pPr>
-          <w:hyperlink w:anchor="_Toc74338052" w:history="1">
+          <w:hyperlink w:anchor="_Toc74559114" w:history="1">
             <w:r>
               <w:rPr>
                 <w:rStyle w:val="Hipercze"/>
@@ -2670,7 +2670,7 @@
                 <w:noProof/>
                 <w:webHidden/>
               </w:rPr>
-              <w:instrText xml:space="preserve"> PAGEREF _Toc74338052 \h </w:instrText>
+              <w:instrText xml:space="preserve"> PAGEREF _Toc74559114 \h </w:instrText>
             </w:r>
             <w:r>
               <w:rPr>
@@ -2690,7 +2690,7 @@
                 <w:noProof/>
                 <w:webHidden/>
               </w:rPr>
-              <w:t>24</w:t>
+              <w:t>25</w:t>
             </w:r>
             <w:r>
               <w:rPr>
@@ -2714,7 +2714,7 @@
               <w:lang w:eastAsia="pl-PL"/>
             </w:rPr>
           </w:pPr>
-          <w:hyperlink w:anchor="_Toc74338053" w:history="1">
+          <w:hyperlink w:anchor="_Toc74559115" w:history="1">
             <w:r>
               <w:rPr>
                 <w:rStyle w:val="Hipercze"/>
@@ -2756,7 +2756,7 @@
                 <w:noProof/>
                 <w:webHidden/>
               </w:rPr>
-              <w:instrText xml:space="preserve"> PAGEREF _Toc74338053 \h </w:instrText>
+              <w:instrText xml:space="preserve"> PAGEREF _Toc74559115 \h </w:instrText>
             </w:r>
             <w:r>
               <w:rPr>
@@ -2776,7 +2776,7 @@
                 <w:noProof/>
                 <w:webHidden/>
               </w:rPr>
-              <w:t>24</w:t>
+              <w:t>25</w:t>
             </w:r>
             <w:r>
               <w:rPr>
@@ -2800,7 +2800,7 @@
               <w:lang w:eastAsia="pl-PL"/>
             </w:rPr>
           </w:pPr>
-          <w:hyperlink w:anchor="_Toc74338054" w:history="1">
+          <w:hyperlink w:anchor="_Toc74559116" w:history="1">
             <w:r>
               <w:rPr>
                 <w:rStyle w:val="Hipercze"/>
@@ -2842,7 +2842,7 @@
                 <w:noProof/>
                 <w:webHidden/>
               </w:rPr>
-              <w:instrText xml:space="preserve"> PAGEREF _Toc74338054 \h </w:instrText>
+              <w:instrText xml:space="preserve"> PAGEREF _Toc74559116 \h </w:instrText>
             </w:r>
             <w:r>
               <w:rPr>
@@ -2862,7 +2862,965 @@
                 <w:noProof/>
                 <w:webHidden/>
               </w:rPr>
-              <w:t>24</w:t>
+              <w:t>25</w:t>
+            </w:r>
+            <w:r>
+              <w:rPr>
+                <w:noProof/>
+                <w:webHidden/>
+              </w:rPr>
+              <w:fldChar w:fldCharType="end"/>
+            </w:r>
+          </w:hyperlink>
+        </w:p>
+        <w:p>
+          <w:pPr>
+            <w:pStyle w:val="Spistreci1"/>
+            <w:tabs>
+              <w:tab w:val="left" w:pos="440"/>
+              <w:tab w:val="right" w:leader="dot" w:pos="9062"/>
+            </w:tabs>
+            <w:rPr>
+              <w:rFonts w:eastAsiaTheme="minorEastAsia"/>
+              <w:noProof/>
+              <w:lang w:eastAsia="pl-PL"/>
+            </w:rPr>
+          </w:pPr>
+          <w:hyperlink w:anchor="_Toc74559117" w:history="1">
+            <w:r>
+              <w:rPr>
+                <w:rStyle w:val="Hipercze"/>
+                <w:noProof/>
+              </w:rPr>
+              <w:t>6.</w:t>
+            </w:r>
+            <w:r>
+              <w:rPr>
+                <w:rFonts w:eastAsiaTheme="minorEastAsia"/>
+                <w:noProof/>
+                <w:lang w:eastAsia="pl-PL"/>
+              </w:rPr>
+              <w:tab/>
+            </w:r>
+            <w:r>
+              <w:rPr>
+                <w:rStyle w:val="Hipercze"/>
+                <w:noProof/>
+              </w:rPr>
+              <w:t>Opis wykorzystanych technologii</w:t>
+            </w:r>
+            <w:r>
+              <w:rPr>
+                <w:noProof/>
+                <w:webHidden/>
+              </w:rPr>
+              <w:tab/>
+            </w:r>
+            <w:r>
+              <w:rPr>
+                <w:noProof/>
+                <w:webHidden/>
+              </w:rPr>
+              <w:fldChar w:fldCharType="begin"/>
+            </w:r>
+            <w:r>
+              <w:rPr>
+                <w:noProof/>
+                <w:webHidden/>
+              </w:rPr>
+              <w:instrText xml:space="preserve"> PAGEREF _Toc74559117 \h </w:instrText>
+            </w:r>
+            <w:r>
+              <w:rPr>
+                <w:noProof/>
+                <w:webHidden/>
+              </w:rPr>
+            </w:r>
+            <w:r>
+              <w:rPr>
+                <w:noProof/>
+                <w:webHidden/>
+              </w:rPr>
+              <w:fldChar w:fldCharType="separate"/>
+            </w:r>
+            <w:r>
+              <w:rPr>
+                <w:noProof/>
+                <w:webHidden/>
+              </w:rPr>
+              <w:t>28</w:t>
+            </w:r>
+            <w:r>
+              <w:rPr>
+                <w:noProof/>
+                <w:webHidden/>
+              </w:rPr>
+              <w:fldChar w:fldCharType="end"/>
+            </w:r>
+          </w:hyperlink>
+        </w:p>
+        <w:p>
+          <w:pPr>
+            <w:pStyle w:val="Spistreci1"/>
+            <w:tabs>
+              <w:tab w:val="left" w:pos="440"/>
+              <w:tab w:val="right" w:leader="dot" w:pos="9062"/>
+            </w:tabs>
+            <w:rPr>
+              <w:rFonts w:eastAsiaTheme="minorEastAsia"/>
+              <w:noProof/>
+              <w:lang w:eastAsia="pl-PL"/>
+            </w:rPr>
+          </w:pPr>
+          <w:hyperlink w:anchor="_Toc74559118" w:history="1">
+            <w:r>
+              <w:rPr>
+                <w:rStyle w:val="Hipercze"/>
+                <w:noProof/>
+              </w:rPr>
+              <w:t>7.</w:t>
+            </w:r>
+            <w:r>
+              <w:rPr>
+                <w:rFonts w:eastAsiaTheme="minorEastAsia"/>
+                <w:noProof/>
+                <w:lang w:eastAsia="pl-PL"/>
+              </w:rPr>
+              <w:tab/>
+            </w:r>
+            <w:r>
+              <w:rPr>
+                <w:rStyle w:val="Hipercze"/>
+                <w:noProof/>
+              </w:rPr>
+              <w:t>Raport testowy</w:t>
+            </w:r>
+            <w:r>
+              <w:rPr>
+                <w:noProof/>
+                <w:webHidden/>
+              </w:rPr>
+              <w:tab/>
+            </w:r>
+            <w:r>
+              <w:rPr>
+                <w:noProof/>
+                <w:webHidden/>
+              </w:rPr>
+              <w:fldChar w:fldCharType="begin"/>
+            </w:r>
+            <w:r>
+              <w:rPr>
+                <w:noProof/>
+                <w:webHidden/>
+              </w:rPr>
+              <w:instrText xml:space="preserve"> PAGEREF _Toc74559118 \h </w:instrText>
+            </w:r>
+            <w:r>
+              <w:rPr>
+                <w:noProof/>
+                <w:webHidden/>
+              </w:rPr>
+            </w:r>
+            <w:r>
+              <w:rPr>
+                <w:noProof/>
+                <w:webHidden/>
+              </w:rPr>
+              <w:fldChar w:fldCharType="separate"/>
+            </w:r>
+            <w:r>
+              <w:rPr>
+                <w:noProof/>
+                <w:webHidden/>
+              </w:rPr>
+              <w:t>28</w:t>
+            </w:r>
+            <w:r>
+              <w:rPr>
+                <w:noProof/>
+                <w:webHidden/>
+              </w:rPr>
+              <w:fldChar w:fldCharType="end"/>
+            </w:r>
+          </w:hyperlink>
+        </w:p>
+        <w:p>
+          <w:pPr>
+            <w:pStyle w:val="Spistreci2"/>
+            <w:tabs>
+              <w:tab w:val="right" w:leader="dot" w:pos="9062"/>
+            </w:tabs>
+            <w:rPr>
+              <w:rFonts w:eastAsiaTheme="minorEastAsia"/>
+              <w:noProof/>
+              <w:lang w:eastAsia="pl-PL"/>
+            </w:rPr>
+          </w:pPr>
+          <w:hyperlink w:anchor="_Toc74559119" w:history="1">
+            <w:r>
+              <w:rPr>
+                <w:rStyle w:val="Hipercze"/>
+                <w:noProof/>
+              </w:rPr>
+              <w:t>7.1. Zakres testów</w:t>
+            </w:r>
+            <w:r>
+              <w:rPr>
+                <w:noProof/>
+                <w:webHidden/>
+              </w:rPr>
+              <w:tab/>
+            </w:r>
+            <w:r>
+              <w:rPr>
+                <w:noProof/>
+                <w:webHidden/>
+              </w:rPr>
+              <w:fldChar w:fldCharType="begin"/>
+            </w:r>
+            <w:r>
+              <w:rPr>
+                <w:noProof/>
+                <w:webHidden/>
+              </w:rPr>
+              <w:instrText xml:space="preserve"> PAGEREF _Toc74559119 \h </w:instrText>
+            </w:r>
+            <w:r>
+              <w:rPr>
+                <w:noProof/>
+                <w:webHidden/>
+              </w:rPr>
+            </w:r>
+            <w:r>
+              <w:rPr>
+                <w:noProof/>
+                <w:webHidden/>
+              </w:rPr>
+              <w:fldChar w:fldCharType="separate"/>
+            </w:r>
+            <w:r>
+              <w:rPr>
+                <w:noProof/>
+                <w:webHidden/>
+              </w:rPr>
+              <w:t>28</w:t>
+            </w:r>
+            <w:r>
+              <w:rPr>
+                <w:noProof/>
+                <w:webHidden/>
+              </w:rPr>
+              <w:fldChar w:fldCharType="end"/>
+            </w:r>
+          </w:hyperlink>
+        </w:p>
+        <w:p>
+          <w:pPr>
+            <w:pStyle w:val="Spistreci2"/>
+            <w:tabs>
+              <w:tab w:val="right" w:leader="dot" w:pos="9062"/>
+            </w:tabs>
+            <w:rPr>
+              <w:rFonts w:eastAsiaTheme="minorEastAsia"/>
+              <w:noProof/>
+              <w:lang w:eastAsia="pl-PL"/>
+            </w:rPr>
+          </w:pPr>
+          <w:hyperlink w:anchor="_Toc74559120" w:history="1">
+            <w:r>
+              <w:rPr>
+                <w:rStyle w:val="Hipercze"/>
+                <w:noProof/>
+              </w:rPr>
+              <w:t>7.2. Wykonane testy</w:t>
+            </w:r>
+            <w:r>
+              <w:rPr>
+                <w:noProof/>
+                <w:webHidden/>
+              </w:rPr>
+              <w:tab/>
+            </w:r>
+            <w:r>
+              <w:rPr>
+                <w:noProof/>
+                <w:webHidden/>
+              </w:rPr>
+              <w:fldChar w:fldCharType="begin"/>
+            </w:r>
+            <w:r>
+              <w:rPr>
+                <w:noProof/>
+                <w:webHidden/>
+              </w:rPr>
+              <w:instrText xml:space="preserve"> PAGEREF _Toc74559120 \h </w:instrText>
+            </w:r>
+            <w:r>
+              <w:rPr>
+                <w:noProof/>
+                <w:webHidden/>
+              </w:rPr>
+            </w:r>
+            <w:r>
+              <w:rPr>
+                <w:noProof/>
+                <w:webHidden/>
+              </w:rPr>
+              <w:fldChar w:fldCharType="separate"/>
+            </w:r>
+            <w:r>
+              <w:rPr>
+                <w:noProof/>
+                <w:webHidden/>
+              </w:rPr>
+              <w:t>28</w:t>
+            </w:r>
+            <w:r>
+              <w:rPr>
+                <w:noProof/>
+                <w:webHidden/>
+              </w:rPr>
+              <w:fldChar w:fldCharType="end"/>
+            </w:r>
+          </w:hyperlink>
+        </w:p>
+        <w:p>
+          <w:pPr>
+            <w:pStyle w:val="Spistreci3"/>
+            <w:tabs>
+              <w:tab w:val="right" w:leader="dot" w:pos="9062"/>
+            </w:tabs>
+            <w:rPr>
+              <w:rFonts w:eastAsiaTheme="minorEastAsia"/>
+              <w:noProof/>
+              <w:lang w:eastAsia="pl-PL"/>
+            </w:rPr>
+          </w:pPr>
+          <w:hyperlink w:anchor="_Toc74559121" w:history="1">
+            <w:r>
+              <w:rPr>
+                <w:rStyle w:val="Hipercze"/>
+                <w:noProof/>
+              </w:rPr>
+              <w:t>7.2.1. Przypadek użycia: Uwierzytelnianie użytkownika</w:t>
+            </w:r>
+            <w:r>
+              <w:rPr>
+                <w:noProof/>
+                <w:webHidden/>
+              </w:rPr>
+              <w:tab/>
+            </w:r>
+            <w:r>
+              <w:rPr>
+                <w:noProof/>
+                <w:webHidden/>
+              </w:rPr>
+              <w:fldChar w:fldCharType="begin"/>
+            </w:r>
+            <w:r>
+              <w:rPr>
+                <w:noProof/>
+                <w:webHidden/>
+              </w:rPr>
+              <w:instrText xml:space="preserve"> PAGEREF _Toc74559121 \h </w:instrText>
+            </w:r>
+            <w:r>
+              <w:rPr>
+                <w:noProof/>
+                <w:webHidden/>
+              </w:rPr>
+            </w:r>
+            <w:r>
+              <w:rPr>
+                <w:noProof/>
+                <w:webHidden/>
+              </w:rPr>
+              <w:fldChar w:fldCharType="separate"/>
+            </w:r>
+            <w:r>
+              <w:rPr>
+                <w:noProof/>
+                <w:webHidden/>
+              </w:rPr>
+              <w:t>29</w:t>
+            </w:r>
+            <w:r>
+              <w:rPr>
+                <w:noProof/>
+                <w:webHidden/>
+              </w:rPr>
+              <w:fldChar w:fldCharType="end"/>
+            </w:r>
+          </w:hyperlink>
+        </w:p>
+        <w:p>
+          <w:pPr>
+            <w:pStyle w:val="Spistreci3"/>
+            <w:tabs>
+              <w:tab w:val="right" w:leader="dot" w:pos="9062"/>
+            </w:tabs>
+            <w:rPr>
+              <w:rFonts w:eastAsiaTheme="minorEastAsia"/>
+              <w:noProof/>
+              <w:lang w:eastAsia="pl-PL"/>
+            </w:rPr>
+          </w:pPr>
+          <w:hyperlink w:anchor="_Toc74559122" w:history="1">
+            <w:r>
+              <w:rPr>
+                <w:rStyle w:val="Hipercze"/>
+                <w:noProof/>
+              </w:rPr>
+              <w:t>7.2.2. Przypadek użycia: Autoryzacja</w:t>
+            </w:r>
+            <w:r>
+              <w:rPr>
+                <w:noProof/>
+                <w:webHidden/>
+              </w:rPr>
+              <w:tab/>
+            </w:r>
+            <w:r>
+              <w:rPr>
+                <w:noProof/>
+                <w:webHidden/>
+              </w:rPr>
+              <w:fldChar w:fldCharType="begin"/>
+            </w:r>
+            <w:r>
+              <w:rPr>
+                <w:noProof/>
+                <w:webHidden/>
+              </w:rPr>
+              <w:instrText xml:space="preserve"> PAGEREF _Toc74559122 \h </w:instrText>
+            </w:r>
+            <w:r>
+              <w:rPr>
+                <w:noProof/>
+                <w:webHidden/>
+              </w:rPr>
+            </w:r>
+            <w:r>
+              <w:rPr>
+                <w:noProof/>
+                <w:webHidden/>
+              </w:rPr>
+              <w:fldChar w:fldCharType="separate"/>
+            </w:r>
+            <w:r>
+              <w:rPr>
+                <w:noProof/>
+                <w:webHidden/>
+              </w:rPr>
+              <w:t>29</w:t>
+            </w:r>
+            <w:r>
+              <w:rPr>
+                <w:noProof/>
+                <w:webHidden/>
+              </w:rPr>
+              <w:fldChar w:fldCharType="end"/>
+            </w:r>
+          </w:hyperlink>
+        </w:p>
+        <w:p>
+          <w:pPr>
+            <w:pStyle w:val="Spistreci3"/>
+            <w:tabs>
+              <w:tab w:val="right" w:leader="dot" w:pos="9062"/>
+            </w:tabs>
+            <w:rPr>
+              <w:rFonts w:eastAsiaTheme="minorEastAsia"/>
+              <w:noProof/>
+              <w:lang w:eastAsia="pl-PL"/>
+            </w:rPr>
+          </w:pPr>
+          <w:hyperlink w:anchor="_Toc74559123" w:history="1">
+            <w:r>
+              <w:rPr>
+                <w:rStyle w:val="Hipercze"/>
+                <w:noProof/>
+              </w:rPr>
+              <w:t>7.2.3. Przypadek użycia: Wyświetlanie plików</w:t>
+            </w:r>
+            <w:r>
+              <w:rPr>
+                <w:noProof/>
+                <w:webHidden/>
+              </w:rPr>
+              <w:tab/>
+            </w:r>
+            <w:r>
+              <w:rPr>
+                <w:noProof/>
+                <w:webHidden/>
+              </w:rPr>
+              <w:fldChar w:fldCharType="begin"/>
+            </w:r>
+            <w:r>
+              <w:rPr>
+                <w:noProof/>
+                <w:webHidden/>
+              </w:rPr>
+              <w:instrText xml:space="preserve"> PAGEREF _Toc74559123 \h </w:instrText>
+            </w:r>
+            <w:r>
+              <w:rPr>
+                <w:noProof/>
+                <w:webHidden/>
+              </w:rPr>
+            </w:r>
+            <w:r>
+              <w:rPr>
+                <w:noProof/>
+                <w:webHidden/>
+              </w:rPr>
+              <w:fldChar w:fldCharType="separate"/>
+            </w:r>
+            <w:r>
+              <w:rPr>
+                <w:noProof/>
+                <w:webHidden/>
+              </w:rPr>
+              <w:t>29</w:t>
+            </w:r>
+            <w:r>
+              <w:rPr>
+                <w:noProof/>
+                <w:webHidden/>
+              </w:rPr>
+              <w:fldChar w:fldCharType="end"/>
+            </w:r>
+          </w:hyperlink>
+        </w:p>
+        <w:p>
+          <w:pPr>
+            <w:pStyle w:val="Spistreci3"/>
+            <w:tabs>
+              <w:tab w:val="right" w:leader="dot" w:pos="9062"/>
+            </w:tabs>
+            <w:rPr>
+              <w:rFonts w:eastAsiaTheme="minorEastAsia"/>
+              <w:noProof/>
+              <w:lang w:eastAsia="pl-PL"/>
+            </w:rPr>
+          </w:pPr>
+          <w:hyperlink w:anchor="_Toc74559124" w:history="1">
+            <w:r>
+              <w:rPr>
+                <w:rStyle w:val="Hipercze"/>
+                <w:noProof/>
+              </w:rPr>
+              <w:t>7.2.4. Przypadek użycia: Udostępnianie plików innym użytkownikom</w:t>
+            </w:r>
+            <w:r>
+              <w:rPr>
+                <w:noProof/>
+                <w:webHidden/>
+              </w:rPr>
+              <w:tab/>
+            </w:r>
+            <w:r>
+              <w:rPr>
+                <w:noProof/>
+                <w:webHidden/>
+              </w:rPr>
+              <w:fldChar w:fldCharType="begin"/>
+            </w:r>
+            <w:r>
+              <w:rPr>
+                <w:noProof/>
+                <w:webHidden/>
+              </w:rPr>
+              <w:instrText xml:space="preserve"> PAGEREF _Toc74559124 \h </w:instrText>
+            </w:r>
+            <w:r>
+              <w:rPr>
+                <w:noProof/>
+                <w:webHidden/>
+              </w:rPr>
+            </w:r>
+            <w:r>
+              <w:rPr>
+                <w:noProof/>
+                <w:webHidden/>
+              </w:rPr>
+              <w:fldChar w:fldCharType="separate"/>
+            </w:r>
+            <w:r>
+              <w:rPr>
+                <w:noProof/>
+                <w:webHidden/>
+              </w:rPr>
+              <w:t>30</w:t>
+            </w:r>
+            <w:r>
+              <w:rPr>
+                <w:noProof/>
+                <w:webHidden/>
+              </w:rPr>
+              <w:fldChar w:fldCharType="end"/>
+            </w:r>
+          </w:hyperlink>
+        </w:p>
+        <w:p>
+          <w:pPr>
+            <w:pStyle w:val="Spistreci3"/>
+            <w:tabs>
+              <w:tab w:val="right" w:leader="dot" w:pos="9062"/>
+            </w:tabs>
+            <w:rPr>
+              <w:rFonts w:eastAsiaTheme="minorEastAsia"/>
+              <w:noProof/>
+              <w:lang w:eastAsia="pl-PL"/>
+            </w:rPr>
+          </w:pPr>
+          <w:hyperlink w:anchor="_Toc74559125" w:history="1">
+            <w:r>
+              <w:rPr>
+                <w:rStyle w:val="Hipercze"/>
+                <w:noProof/>
+              </w:rPr>
+              <w:t>7.2.5. Przypadek użycia: Wyświetlanie plików tekstowych</w:t>
+            </w:r>
+            <w:r>
+              <w:rPr>
+                <w:noProof/>
+                <w:webHidden/>
+              </w:rPr>
+              <w:tab/>
+            </w:r>
+            <w:r>
+              <w:rPr>
+                <w:noProof/>
+                <w:webHidden/>
+              </w:rPr>
+              <w:fldChar w:fldCharType="begin"/>
+            </w:r>
+            <w:r>
+              <w:rPr>
+                <w:noProof/>
+                <w:webHidden/>
+              </w:rPr>
+              <w:instrText xml:space="preserve"> PAGEREF _Toc74559125 \h </w:instrText>
+            </w:r>
+            <w:r>
+              <w:rPr>
+                <w:noProof/>
+                <w:webHidden/>
+              </w:rPr>
+            </w:r>
+            <w:r>
+              <w:rPr>
+                <w:noProof/>
+                <w:webHidden/>
+              </w:rPr>
+              <w:fldChar w:fldCharType="separate"/>
+            </w:r>
+            <w:r>
+              <w:rPr>
+                <w:noProof/>
+                <w:webHidden/>
+              </w:rPr>
+              <w:t>30</w:t>
+            </w:r>
+            <w:r>
+              <w:rPr>
+                <w:noProof/>
+                <w:webHidden/>
+              </w:rPr>
+              <w:fldChar w:fldCharType="end"/>
+            </w:r>
+          </w:hyperlink>
+        </w:p>
+        <w:p>
+          <w:pPr>
+            <w:pStyle w:val="Spistreci3"/>
+            <w:tabs>
+              <w:tab w:val="right" w:leader="dot" w:pos="9062"/>
+            </w:tabs>
+            <w:rPr>
+              <w:rFonts w:eastAsiaTheme="minorEastAsia"/>
+              <w:noProof/>
+              <w:lang w:eastAsia="pl-PL"/>
+            </w:rPr>
+          </w:pPr>
+          <w:hyperlink w:anchor="_Toc74559126" w:history="1">
+            <w:r>
+              <w:rPr>
+                <w:rStyle w:val="Hipercze"/>
+                <w:noProof/>
+              </w:rPr>
+              <w:t>7.2.6. Przypadek użycia: Wyświetlanie zdjęć</w:t>
+            </w:r>
+            <w:r>
+              <w:rPr>
+                <w:noProof/>
+                <w:webHidden/>
+              </w:rPr>
+              <w:tab/>
+            </w:r>
+            <w:r>
+              <w:rPr>
+                <w:noProof/>
+                <w:webHidden/>
+              </w:rPr>
+              <w:fldChar w:fldCharType="begin"/>
+            </w:r>
+            <w:r>
+              <w:rPr>
+                <w:noProof/>
+                <w:webHidden/>
+              </w:rPr>
+              <w:instrText xml:space="preserve"> PAGEREF _Toc74559126 \h </w:instrText>
+            </w:r>
+            <w:r>
+              <w:rPr>
+                <w:noProof/>
+                <w:webHidden/>
+              </w:rPr>
+            </w:r>
+            <w:r>
+              <w:rPr>
+                <w:noProof/>
+                <w:webHidden/>
+              </w:rPr>
+              <w:fldChar w:fldCharType="separate"/>
+            </w:r>
+            <w:r>
+              <w:rPr>
+                <w:noProof/>
+                <w:webHidden/>
+              </w:rPr>
+              <w:t>30</w:t>
+            </w:r>
+            <w:r>
+              <w:rPr>
+                <w:noProof/>
+                <w:webHidden/>
+              </w:rPr>
+              <w:fldChar w:fldCharType="end"/>
+            </w:r>
+          </w:hyperlink>
+        </w:p>
+        <w:p>
+          <w:pPr>
+            <w:pStyle w:val="Spistreci3"/>
+            <w:tabs>
+              <w:tab w:val="right" w:leader="dot" w:pos="9062"/>
+            </w:tabs>
+            <w:rPr>
+              <w:rFonts w:eastAsiaTheme="minorEastAsia"/>
+              <w:noProof/>
+              <w:lang w:eastAsia="pl-PL"/>
+            </w:rPr>
+          </w:pPr>
+          <w:hyperlink w:anchor="_Toc74559127" w:history="1">
+            <w:r>
+              <w:rPr>
+                <w:rStyle w:val="Hipercze"/>
+                <w:noProof/>
+              </w:rPr>
+              <w:t>7.2.7. Przypadek użycia: Wyświetlanie metadanych</w:t>
+            </w:r>
+            <w:r>
+              <w:rPr>
+                <w:noProof/>
+                <w:webHidden/>
+              </w:rPr>
+              <w:tab/>
+            </w:r>
+            <w:r>
+              <w:rPr>
+                <w:noProof/>
+                <w:webHidden/>
+              </w:rPr>
+              <w:fldChar w:fldCharType="begin"/>
+            </w:r>
+            <w:r>
+              <w:rPr>
+                <w:noProof/>
+                <w:webHidden/>
+              </w:rPr>
+              <w:instrText xml:space="preserve"> PAGEREF _Toc74559127 \h </w:instrText>
+            </w:r>
+            <w:r>
+              <w:rPr>
+                <w:noProof/>
+                <w:webHidden/>
+              </w:rPr>
+            </w:r>
+            <w:r>
+              <w:rPr>
+                <w:noProof/>
+                <w:webHidden/>
+              </w:rPr>
+              <w:fldChar w:fldCharType="separate"/>
+            </w:r>
+            <w:r>
+              <w:rPr>
+                <w:noProof/>
+                <w:webHidden/>
+              </w:rPr>
+              <w:t>31</w:t>
+            </w:r>
+            <w:r>
+              <w:rPr>
+                <w:noProof/>
+                <w:webHidden/>
+              </w:rPr>
+              <w:fldChar w:fldCharType="end"/>
+            </w:r>
+          </w:hyperlink>
+        </w:p>
+        <w:p>
+          <w:pPr>
+            <w:pStyle w:val="Spistreci2"/>
+            <w:tabs>
+              <w:tab w:val="right" w:leader="dot" w:pos="9062"/>
+            </w:tabs>
+            <w:rPr>
+              <w:rFonts w:eastAsiaTheme="minorEastAsia"/>
+              <w:noProof/>
+              <w:lang w:eastAsia="pl-PL"/>
+            </w:rPr>
+          </w:pPr>
+          <w:hyperlink w:anchor="_Toc74559128" w:history="1">
+            <w:r>
+              <w:rPr>
+                <w:rStyle w:val="Hipercze"/>
+                <w:noProof/>
+              </w:rPr>
+              <w:t>7.3. Podsumowanie działań testowych</w:t>
+            </w:r>
+            <w:r>
+              <w:rPr>
+                <w:noProof/>
+                <w:webHidden/>
+              </w:rPr>
+              <w:tab/>
+            </w:r>
+            <w:r>
+              <w:rPr>
+                <w:noProof/>
+                <w:webHidden/>
+              </w:rPr>
+              <w:fldChar w:fldCharType="begin"/>
+            </w:r>
+            <w:r>
+              <w:rPr>
+                <w:noProof/>
+                <w:webHidden/>
+              </w:rPr>
+              <w:instrText xml:space="preserve"> PAGEREF _Toc74559128 \h </w:instrText>
+            </w:r>
+            <w:r>
+              <w:rPr>
+                <w:noProof/>
+                <w:webHidden/>
+              </w:rPr>
+            </w:r>
+            <w:r>
+              <w:rPr>
+                <w:noProof/>
+                <w:webHidden/>
+              </w:rPr>
+              <w:fldChar w:fldCharType="separate"/>
+            </w:r>
+            <w:r>
+              <w:rPr>
+                <w:noProof/>
+                <w:webHidden/>
+              </w:rPr>
+              <w:t>31</w:t>
+            </w:r>
+            <w:r>
+              <w:rPr>
+                <w:noProof/>
+                <w:webHidden/>
+              </w:rPr>
+              <w:fldChar w:fldCharType="end"/>
+            </w:r>
+          </w:hyperlink>
+        </w:p>
+        <w:p>
+          <w:pPr>
+            <w:pStyle w:val="Spistreci1"/>
+            <w:tabs>
+              <w:tab w:val="left" w:pos="440"/>
+              <w:tab w:val="right" w:leader="dot" w:pos="9062"/>
+            </w:tabs>
+            <w:rPr>
+              <w:rFonts w:eastAsiaTheme="minorEastAsia"/>
+              <w:noProof/>
+              <w:lang w:eastAsia="pl-PL"/>
+            </w:rPr>
+          </w:pPr>
+          <w:hyperlink w:anchor="_Toc74559129" w:history="1">
+            <w:r>
+              <w:rPr>
+                <w:rStyle w:val="Hipercze"/>
+                <w:noProof/>
+              </w:rPr>
+              <w:t>8.</w:t>
+            </w:r>
+            <w:r>
+              <w:rPr>
+                <w:rFonts w:eastAsiaTheme="minorEastAsia"/>
+                <w:noProof/>
+                <w:lang w:eastAsia="pl-PL"/>
+              </w:rPr>
+              <w:tab/>
+            </w:r>
+            <w:r>
+              <w:rPr>
+                <w:rStyle w:val="Hipercze"/>
+                <w:noProof/>
+              </w:rPr>
+              <w:t>Wdrożenie systemu</w:t>
+            </w:r>
+            <w:r>
+              <w:rPr>
+                <w:noProof/>
+                <w:webHidden/>
+              </w:rPr>
+              <w:tab/>
+            </w:r>
+            <w:r>
+              <w:rPr>
+                <w:noProof/>
+                <w:webHidden/>
+              </w:rPr>
+              <w:fldChar w:fldCharType="begin"/>
+            </w:r>
+            <w:r>
+              <w:rPr>
+                <w:noProof/>
+                <w:webHidden/>
+              </w:rPr>
+              <w:instrText xml:space="preserve"> PAGEREF _Toc74559129 \h </w:instrText>
+            </w:r>
+            <w:r>
+              <w:rPr>
+                <w:noProof/>
+                <w:webHidden/>
+              </w:rPr>
+            </w:r>
+            <w:r>
+              <w:rPr>
+                <w:noProof/>
+                <w:webHidden/>
+              </w:rPr>
+              <w:fldChar w:fldCharType="separate"/>
+            </w:r>
+            <w:r>
+              <w:rPr>
+                <w:noProof/>
+                <w:webHidden/>
+              </w:rPr>
+              <w:t>31</w:t>
             </w:r>
             <w:r>
               <w:rPr>
@@ -2905,7 +3863,7 @@
         </w:numPr>
         <w:ind w:left="567" w:hanging="567"/>
       </w:pPr>
-      <w:bookmarkStart w:id="0" w:name="_Toc74338029"/>
+      <w:bookmarkStart w:id="0" w:name="_Toc74559091"/>
       <w:r>
         <w:lastRenderedPageBreak/>
         <w:t>Obieg danych w przedsiębiorstwie wczoraj i dziś</w:t>
@@ -2940,7 +3898,7 @@
         </w:numPr>
         <w:ind w:left="1134" w:hanging="567"/>
       </w:pPr>
-      <w:bookmarkStart w:id="1" w:name="_Toc74338030"/>
+      <w:bookmarkStart w:id="1" w:name="_Toc74559092"/>
       <w:r>
         <w:t>Przedsiębiorstwo wczoraj</w:t>
       </w:r>
@@ -2986,7 +3944,7 @@
         </w:numPr>
         <w:ind w:left="1134" w:hanging="567"/>
       </w:pPr>
-      <w:bookmarkStart w:id="2" w:name="_Toc74338031"/>
+      <w:bookmarkStart w:id="2" w:name="_Toc74559093"/>
       <w:r>
         <w:t>Faza przejściowa</w:t>
       </w:r>
@@ -3144,7 +4102,7 @@
         </w:numPr>
         <w:ind w:left="1134" w:hanging="567"/>
       </w:pPr>
-      <w:bookmarkStart w:id="3" w:name="_Toc74338032"/>
+      <w:bookmarkStart w:id="3" w:name="_Toc74559094"/>
       <w:r>
         <w:t>Przedsiębiorstwo dziś</w:t>
       </w:r>
@@ -3298,7 +4256,7 @@
         <w:spacing w:after="240"/>
         <w:ind w:left="567" w:hanging="567"/>
       </w:pPr>
-      <w:bookmarkStart w:id="4" w:name="_Toc74338033"/>
+      <w:bookmarkStart w:id="4" w:name="_Toc74559095"/>
       <w:r>
         <w:t xml:space="preserve">Istniejące systemy zarządzania </w:t>
       </w:r>
@@ -3330,7 +4288,7 @@
         <w:spacing w:after="240"/>
         <w:ind w:left="1134" w:hanging="567"/>
       </w:pPr>
-      <w:bookmarkStart w:id="5" w:name="_Toc74338034"/>
+      <w:bookmarkStart w:id="5" w:name="_Toc74559096"/>
       <w:proofErr w:type="spellStart"/>
       <w:r>
         <w:t>Dropbox</w:t>
@@ -3692,7 +4650,7 @@
         <w:spacing w:after="240"/>
         <w:ind w:left="1134" w:hanging="567"/>
       </w:pPr>
-      <w:bookmarkStart w:id="6" w:name="_Toc74338035"/>
+      <w:bookmarkStart w:id="6" w:name="_Toc74559097"/>
       <w:r>
         <w:lastRenderedPageBreak/>
         <w:t>OneDrive for Business</w:t>
@@ -4066,7 +5024,7 @@
         <w:spacing w:after="240"/>
         <w:ind w:left="1134" w:hanging="567"/>
       </w:pPr>
-      <w:bookmarkStart w:id="7" w:name="_Toc74338036"/>
+      <w:bookmarkStart w:id="7" w:name="_Toc74559098"/>
       <w:r>
         <w:lastRenderedPageBreak/>
         <w:t>Google Drive</w:t>
@@ -4245,7 +5203,7 @@
         <w:spacing w:after="240"/>
         <w:ind w:left="1134" w:hanging="567"/>
       </w:pPr>
-      <w:bookmarkStart w:id="8" w:name="_Toc74338037"/>
+      <w:bookmarkStart w:id="8" w:name="_Toc74559099"/>
       <w:proofErr w:type="spellStart"/>
       <w:r>
         <w:lastRenderedPageBreak/>
@@ -4454,7 +5412,7 @@
         </w:numPr>
         <w:ind w:left="567" w:hanging="567"/>
       </w:pPr>
-      <w:bookmarkStart w:id="9" w:name="_Toc74338038"/>
+      <w:bookmarkStart w:id="9" w:name="_Toc74559100"/>
       <w:r>
         <w:lastRenderedPageBreak/>
         <w:t>Specyfikacja w</w:t>
@@ -4507,7 +5465,7 @@
         </w:numPr>
         <w:ind w:left="1418" w:hanging="851"/>
       </w:pPr>
-      <w:bookmarkStart w:id="10" w:name="_Toc74338039"/>
+      <w:bookmarkStart w:id="10" w:name="_Toc74559101"/>
       <w:r>
         <w:t>Wymagania funkcjonalne</w:t>
       </w:r>
@@ -4989,7 +5947,7 @@
         </w:numPr>
         <w:ind w:left="1418" w:hanging="851"/>
       </w:pPr>
-      <w:bookmarkStart w:id="11" w:name="_Toc74338040"/>
+      <w:bookmarkStart w:id="11" w:name="_Toc74559102"/>
       <w:r>
         <w:t>Wymagania niefunkcjonalne</w:t>
       </w:r>
@@ -5045,7 +6003,7 @@
         </w:numPr>
         <w:ind w:left="1418" w:hanging="851"/>
       </w:pPr>
-      <w:bookmarkStart w:id="12" w:name="_Toc74338041"/>
+      <w:bookmarkStart w:id="12" w:name="_Toc74559103"/>
       <w:r>
         <w:lastRenderedPageBreak/>
         <w:t>Wymagania użytkowe</w:t>
@@ -5244,7 +6202,7 @@
         <w:ind w:left="1418" w:hanging="851"/>
         <w:jc w:val="both"/>
       </w:pPr>
-      <w:bookmarkStart w:id="13" w:name="_Toc74338042"/>
+      <w:bookmarkStart w:id="13" w:name="_Toc74559104"/>
       <w:r>
         <w:t>Wymagania wydajnościowe</w:t>
       </w:r>
@@ -5343,7 +6301,7 @@
         </w:numPr>
         <w:ind w:left="1418" w:hanging="851"/>
       </w:pPr>
-      <w:bookmarkStart w:id="14" w:name="_Toc74338043"/>
+      <w:bookmarkStart w:id="14" w:name="_Toc74559105"/>
       <w:r>
         <w:t>Wymagania procesu tworzenia</w:t>
       </w:r>
@@ -5372,7 +6330,7 @@
         </w:numPr>
         <w:ind w:left="1418" w:hanging="851"/>
       </w:pPr>
-      <w:bookmarkStart w:id="15" w:name="_Toc74338044"/>
+      <w:bookmarkStart w:id="15" w:name="_Toc74559106"/>
       <w:r>
         <w:lastRenderedPageBreak/>
         <w:t>Wymagania bezpieczeństwa</w:t>
@@ -5427,7 +6385,7 @@
         </w:numPr>
         <w:ind w:left="567" w:hanging="567"/>
       </w:pPr>
-      <w:bookmarkStart w:id="16" w:name="_Toc74338045"/>
+      <w:bookmarkStart w:id="16" w:name="_Toc74559107"/>
       <w:r>
         <w:t>Projekt systemu</w:t>
       </w:r>
@@ -5457,7 +6415,7 @@
           <w:numId w:val="1"/>
         </w:numPr>
       </w:pPr>
-      <w:bookmarkStart w:id="17" w:name="_Toc74338046"/>
+      <w:bookmarkStart w:id="17" w:name="_Toc74559108"/>
       <w:r>
         <w:t>Model przypadków użycia</w:t>
       </w:r>
@@ -5515,7 +6473,7 @@
           <w:numId w:val="1"/>
         </w:numPr>
       </w:pPr>
-      <w:bookmarkStart w:id="18" w:name="_Toc74338047"/>
+      <w:bookmarkStart w:id="18" w:name="_Toc74559109"/>
       <w:r>
         <w:lastRenderedPageBreak/>
         <w:t>Scenariusze przypadków użycia</w:t>
@@ -5908,7 +6866,7 @@
           <w:numId w:val="1"/>
         </w:numPr>
       </w:pPr>
-      <w:bookmarkStart w:id="19" w:name="_Toc74338048"/>
+      <w:bookmarkStart w:id="19" w:name="_Toc74559110"/>
       <w:r>
         <w:t>Macierz związku pomiędzy wymaganiami a przypadkami użycia</w:t>
       </w:r>
@@ -5995,7 +6953,7 @@
         <w:spacing w:after="240"/>
         <w:ind w:left="1418" w:hanging="851"/>
       </w:pPr>
-      <w:bookmarkStart w:id="20" w:name="_Toc74338049"/>
+      <w:bookmarkStart w:id="20" w:name="_Toc74559111"/>
       <w:r>
         <w:t>Szczegółowy opis przypadków użycia</w:t>
       </w:r>
@@ -7305,7 +8263,7 @@
         </w:numPr>
         <w:ind w:left="1418" w:hanging="851"/>
       </w:pPr>
-      <w:bookmarkStart w:id="21" w:name="_Toc74338050"/>
+      <w:bookmarkStart w:id="21" w:name="_Toc74559112"/>
       <w:r>
         <w:lastRenderedPageBreak/>
         <w:t>Diagram klas</w:t>
@@ -7488,7 +8446,7 @@
         </w:numPr>
         <w:ind w:left="1418" w:hanging="851"/>
       </w:pPr>
-      <w:bookmarkStart w:id="22" w:name="_Toc74338051"/>
+      <w:bookmarkStart w:id="22" w:name="_Toc74559113"/>
       <w:r>
         <w:t>Diagram wdrożeniowy</w:t>
       </w:r>
@@ -7555,7 +8513,7 @@
         <w:spacing w:after="240"/>
         <w:ind w:left="567" w:hanging="567"/>
       </w:pPr>
-      <w:bookmarkStart w:id="23" w:name="_Toc74338052"/>
+      <w:bookmarkStart w:id="23" w:name="_Toc74559114"/>
       <w:r>
         <w:lastRenderedPageBreak/>
         <w:t>Identyfikacja ryzyka</w:t>
@@ -7572,7 +8530,7 @@
         <w:spacing w:after="240"/>
         <w:ind w:left="1418" w:hanging="851"/>
       </w:pPr>
-      <w:bookmarkStart w:id="24" w:name="_Toc74338053"/>
+      <w:bookmarkStart w:id="24" w:name="_Toc74559115"/>
       <w:r>
         <w:t>Ryzyka związane z przedmiotem projektu</w:t>
       </w:r>
@@ -8135,7 +9093,7 @@
         <w:spacing w:after="240"/>
         <w:ind w:left="1418" w:hanging="851"/>
       </w:pPr>
-      <w:bookmarkStart w:id="25" w:name="_Toc74338054"/>
+      <w:bookmarkStart w:id="25" w:name="_Toc74559116"/>
       <w:r>
         <w:t>Ryzyka projektowe</w:t>
       </w:r>
@@ -8898,6 +9856,922 @@
       <w:r>
         <w:tab/>
         <w:t>Głośna lub nierówna praca nośnika danych</w:t>
+      </w:r>
+    </w:p>
+    <w:p>
+      <w:pPr>
+        <w:pStyle w:val="Nagwek1"/>
+        <w:numPr>
+          <w:ilvl w:val="0"/>
+          <w:numId w:val="1"/>
+        </w:numPr>
+        <w:spacing w:after="240"/>
+      </w:pPr>
+      <w:bookmarkStart w:id="26" w:name="_Toc74559117"/>
+      <w:r>
+        <w:t>Opis wykorzystanych technologii</w:t>
+      </w:r>
+      <w:bookmarkEnd w:id="26"/>
+    </w:p>
+    <w:p>
+      <w:pPr>
+        <w:jc w:val="both"/>
+      </w:pPr>
+      <w:r>
+        <w:t xml:space="preserve">Do stworzenia front-endu została wykorzystana biblioteka </w:t>
+      </w:r>
+      <w:proofErr w:type="spellStart"/>
+      <w:r>
+        <w:t>React</w:t>
+      </w:r>
+      <w:proofErr w:type="spellEnd"/>
+      <w:r>
+        <w:t xml:space="preserve"> bazująca na środowisku uruchomieniowym Node.js. </w:t>
+      </w:r>
+      <w:proofErr w:type="spellStart"/>
+      <w:r>
+        <w:t>Back</w:t>
+      </w:r>
+      <w:proofErr w:type="spellEnd"/>
+      <w:r>
+        <w:t xml:space="preserve">-end został wykonany przy pomocy </w:t>
+      </w:r>
+      <w:proofErr w:type="spellStart"/>
+      <w:r>
+        <w:t>frameworka</w:t>
+      </w:r>
+      <w:proofErr w:type="spellEnd"/>
+      <w:r>
+        <w:t xml:space="preserve"> Spring. System zarządzania relacyjnymi bazami danych zależnie od sposobu dystrybucji </w:t>
+      </w:r>
+      <w:proofErr w:type="spellStart"/>
+      <w:r>
+        <w:t>PostgreSQL</w:t>
+      </w:r>
+      <w:proofErr w:type="spellEnd"/>
+      <w:r>
+        <w:t>/MySQL.</w:t>
+      </w:r>
+    </w:p>
+    <w:p>
+      <w:pPr>
+        <w:jc w:val="both"/>
+      </w:pPr>
+      <w:r>
+        <w:t>Front-end zachowuje zasady Single-</w:t>
+      </w:r>
+      <w:proofErr w:type="spellStart"/>
+      <w:r>
+        <w:t>Page</w:t>
+      </w:r>
+      <w:proofErr w:type="spellEnd"/>
+      <w:r>
+        <w:t xml:space="preserve"> Application wykorzystując mechanizm Routera, dzięki czemu nie trzeba przeładowywać całej strony przy każdej zmianie lokalizacji. Do wykonywania zapytań do serwera wykorzystano komendy </w:t>
+      </w:r>
+      <w:proofErr w:type="spellStart"/>
+      <w:r>
+        <w:t>fetch</w:t>
+      </w:r>
+      <w:proofErr w:type="spellEnd"/>
+      <w:r>
+        <w:t xml:space="preserve"> oraz </w:t>
+      </w:r>
+      <w:proofErr w:type="spellStart"/>
+      <w:r>
+        <w:t>axios</w:t>
+      </w:r>
+      <w:proofErr w:type="spellEnd"/>
+      <w:r>
+        <w:t xml:space="preserve"> które działają asynchronicznie. Większość komponentów jest zbudowanych na podstawie indywidualnych parametrów w pliku </w:t>
+      </w:r>
+      <w:proofErr w:type="spellStart"/>
+      <w:r>
+        <w:t>css</w:t>
+      </w:r>
+      <w:proofErr w:type="spellEnd"/>
+      <w:r>
+        <w:t>.</w:t>
+      </w:r>
+    </w:p>
+    <w:p>
+      <w:pPr>
+        <w:jc w:val="both"/>
+      </w:pPr>
+      <w:proofErr w:type="spellStart"/>
+      <w:r>
+        <w:t>Back</w:t>
+      </w:r>
+      <w:proofErr w:type="spellEnd"/>
+      <w:r>
+        <w:t xml:space="preserve">-end wykorzystuje architekturę wielowarstwową z oddzielnymi klasami dla </w:t>
+      </w:r>
+      <w:proofErr w:type="spellStart"/>
+      <w:r>
+        <w:t>controllerów</w:t>
+      </w:r>
+      <w:proofErr w:type="spellEnd"/>
+      <w:r>
+        <w:t>, serwisów, repozytoriów, data-transfer-</w:t>
+      </w:r>
+      <w:proofErr w:type="spellStart"/>
+      <w:r>
+        <w:t>objectów</w:t>
+      </w:r>
+      <w:proofErr w:type="spellEnd"/>
+      <w:r>
+        <w:t xml:space="preserve"> itd. Logowanie wykorzystuje mechanizm autoryzacji z wykorzystaniem </w:t>
+      </w:r>
+      <w:proofErr w:type="spellStart"/>
+      <w:r>
+        <w:t>tokenów</w:t>
+      </w:r>
+      <w:proofErr w:type="spellEnd"/>
+      <w:r>
+        <w:t xml:space="preserve"> JWT. Aplikacja wystawia interfejs REST API który wykorzystuje zapytania CRUD do tworzenia, odczytu, aktualizacji i usuwania danych z bazy.</w:t>
+      </w:r>
+    </w:p>
+    <w:p>
+      <w:pPr>
+        <w:pStyle w:val="Nagwek1"/>
+        <w:numPr>
+          <w:ilvl w:val="0"/>
+          <w:numId w:val="1"/>
+        </w:numPr>
+        <w:spacing w:after="240"/>
+      </w:pPr>
+      <w:bookmarkStart w:id="27" w:name="_Toc74559118"/>
+      <w:r>
+        <w:t>Raport testowy</w:t>
+      </w:r>
+      <w:bookmarkEnd w:id="27"/>
+    </w:p>
+    <w:p>
+      <w:pPr>
+        <w:pStyle w:val="Nagwek2"/>
+        <w:spacing w:after="240"/>
+        <w:ind w:left="1418" w:hanging="1418"/>
+      </w:pPr>
+      <w:bookmarkStart w:id="28" w:name="_Toc74559119"/>
+      <w:r>
+        <w:t>7.1. Zakres testów</w:t>
+      </w:r>
+      <w:bookmarkEnd w:id="28"/>
+    </w:p>
+    <w:p>
+      <w:r>
+        <w:t>Zakres testów obejmuje przeprowadzenie kontroli działania podstawowych funkcjonalności systemu, oraz jego odporności na błędy.</w:t>
+      </w:r>
+    </w:p>
+    <w:p>
+      <w:pPr>
+        <w:pStyle w:val="Nagwek2"/>
+      </w:pPr>
+      <w:bookmarkStart w:id="29" w:name="_Toc74559120"/>
+      <w:r>
+        <w:t>7.2. Wykonane testy</w:t>
+      </w:r>
+      <w:bookmarkEnd w:id="29"/>
+    </w:p>
+    <w:p>
+      <w:pPr>
+        <w:spacing w:before="240"/>
+        <w:jc w:val="both"/>
+      </w:pPr>
+      <w:r>
+        <w:t xml:space="preserve">Testy wykonywane były sekwencyjnie na </w:t>
+      </w:r>
+      <w:r>
+        <w:t>komputerze z systemem Windows 10. Wszelkie odstępstwa od norm zostały umieszczone w komentarzu do danego przypadku użycia.</w:t>
+      </w:r>
+    </w:p>
+    <w:p>
+      <w:pPr>
+        <w:pStyle w:val="Nagwek3"/>
+      </w:pPr>
+      <w:bookmarkStart w:id="30" w:name="_Toc74559121"/>
+      <w:r>
+        <w:lastRenderedPageBreak/>
+        <w:t>7.2.1. Przypadek użycia: Uwierzytelnianie użytkownika</w:t>
+      </w:r>
+      <w:bookmarkEnd w:id="30"/>
+    </w:p>
+    <w:p>
+      <w:pPr>
+        <w:pStyle w:val="Akapitzlist"/>
+        <w:ind w:left="360"/>
+      </w:pPr>
+      <w:r>
+        <w:rPr>
+          <w:noProof/>
+        </w:rPr>
+        <w:drawing>
+          <wp:inline distT="0" distB="0" distL="0" distR="0" wp14:anchorId="658A8063" wp14:editId="0D6C5306">
+            <wp:extent cx="4077269" cy="2495898"/>
+            <wp:effectExtent l="0" t="0" r="0" b="0"/>
+            <wp:docPr id="6" name="Obraz 6" descr="Obraz zawierający tekst&#10;&#10;Opis wygenerowany automatycznie"/>
+            <wp:cNvGraphicFramePr>
+              <a:graphicFrameLocks xmlns:a="http://schemas.openxmlformats.org/drawingml/2006/main" noChangeAspect="1"/>
+            </wp:cNvGraphicFramePr>
+            <a:graphic xmlns:a="http://schemas.openxmlformats.org/drawingml/2006/main">
+              <a:graphicData uri="http://schemas.openxmlformats.org/drawingml/2006/picture">
+                <pic:pic xmlns:pic="http://schemas.openxmlformats.org/drawingml/2006/picture">
+                  <pic:nvPicPr>
+                    <pic:cNvPr id="4" name="Obraz 4" descr="Obraz zawierający tekst&#10;&#10;Opis wygenerowany automatycznie"/>
+                    <pic:cNvPicPr/>
+                  </pic:nvPicPr>
+                  <pic:blipFill>
+                    <a:blip r:embed="rId15"/>
+                    <a:stretch>
+                      <a:fillRect/>
+                    </a:stretch>
+                  </pic:blipFill>
+                  <pic:spPr>
+                    <a:xfrm>
+                      <a:off x="0" y="0"/>
+                      <a:ext cx="4077269" cy="2495898"/>
+                    </a:xfrm>
+                    <a:prstGeom prst="rect">
+                      <a:avLst/>
+                    </a:prstGeom>
+                  </pic:spPr>
+                </pic:pic>
+              </a:graphicData>
+            </a:graphic>
+          </wp:inline>
+        </w:drawing>
+      </w:r>
+    </w:p>
+    <w:p>
+      <w:pPr>
+        <w:pStyle w:val="Akapitzlist"/>
+        <w:ind w:left="360"/>
+      </w:pPr>
+      <w:r>
+        <w:t>Test przeprowadzony zgodnie z sekwencją. Wynik testu zgodny z oczekiwaniami, brak odstępstw od normy. Jedynym odstępstwem jest brak sprawdzania wartości wprowadzanych przez użytkownika.</w:t>
+      </w:r>
+    </w:p>
+    <w:p>
+      <w:pPr>
+        <w:pStyle w:val="Nagwek3"/>
+      </w:pPr>
+      <w:bookmarkStart w:id="31" w:name="_Toc74559122"/>
+      <w:r>
+        <w:t>7.2.2. Przypadek użycia: Autoryzacja</w:t>
+      </w:r>
+      <w:bookmarkEnd w:id="31"/>
+    </w:p>
+    <w:p>
+      <w:pPr>
+        <w:pStyle w:val="Akapitzlist"/>
+        <w:ind w:left="360"/>
+      </w:pPr>
+    </w:p>
+    <w:p>
+      <w:pPr>
+        <w:pStyle w:val="Akapitzlist"/>
+        <w:spacing w:before="240"/>
+        <w:ind w:left="360"/>
+      </w:pPr>
+      <w:r>
+        <w:rPr>
+          <w:noProof/>
+        </w:rPr>
+        <w:drawing>
+          <wp:inline distT="0" distB="0" distL="0" distR="0" wp14:anchorId="0FB9C6BA" wp14:editId="6509943A">
+            <wp:extent cx="4772691" cy="2210108"/>
+            <wp:effectExtent l="0" t="0" r="8890" b="0"/>
+            <wp:docPr id="17" name="Obraz 17" descr="Obraz zawierający tekst&#10;&#10;Opis wygenerowany automatycznie"/>
+            <wp:cNvGraphicFramePr>
+              <a:graphicFrameLocks xmlns:a="http://schemas.openxmlformats.org/drawingml/2006/main" noChangeAspect="1"/>
+            </wp:cNvGraphicFramePr>
+            <a:graphic xmlns:a="http://schemas.openxmlformats.org/drawingml/2006/main">
+              <a:graphicData uri="http://schemas.openxmlformats.org/drawingml/2006/picture">
+                <pic:pic xmlns:pic="http://schemas.openxmlformats.org/drawingml/2006/picture">
+                  <pic:nvPicPr>
+                    <pic:cNvPr id="5" name="Obraz 5" descr="Obraz zawierający tekst&#10;&#10;Opis wygenerowany automatycznie"/>
+                    <pic:cNvPicPr/>
+                  </pic:nvPicPr>
+                  <pic:blipFill>
+                    <a:blip r:embed="rId16"/>
+                    <a:stretch>
+                      <a:fillRect/>
+                    </a:stretch>
+                  </pic:blipFill>
+                  <pic:spPr>
+                    <a:xfrm>
+                      <a:off x="0" y="0"/>
+                      <a:ext cx="4772691" cy="2210108"/>
+                    </a:xfrm>
+                    <a:prstGeom prst="rect">
+                      <a:avLst/>
+                    </a:prstGeom>
+                  </pic:spPr>
+                </pic:pic>
+              </a:graphicData>
+            </a:graphic>
+          </wp:inline>
+        </w:drawing>
+      </w:r>
+    </w:p>
+    <w:p>
+      <w:pPr>
+        <w:pStyle w:val="Akapitzlist"/>
+        <w:spacing w:before="240"/>
+        <w:ind w:left="360"/>
+      </w:pPr>
+      <w:r>
+        <w:t>System poprawnie przydziela autoryzacje użytkownikowi do zawartości do której ma dostęp.</w:t>
+      </w:r>
+    </w:p>
+    <w:p>
+      <w:pPr>
+        <w:pStyle w:val="Nagwek3"/>
+      </w:pPr>
+      <w:bookmarkStart w:id="32" w:name="_Toc74559123"/>
+      <w:r>
+        <w:t>7.2.3. Przypadek użycia: Wyświetlanie plików</w:t>
+      </w:r>
+      <w:bookmarkEnd w:id="32"/>
+    </w:p>
+    <w:p>
+      <w:pPr>
+        <w:pStyle w:val="Akapitzlist"/>
+        <w:ind w:left="360"/>
+      </w:pPr>
+    </w:p>
+    <w:p>
+      <w:pPr>
+        <w:pStyle w:val="Akapitzlist"/>
+        <w:ind w:left="360"/>
+      </w:pPr>
+      <w:r>
+        <w:rPr>
+          <w:noProof/>
+        </w:rPr>
+        <w:drawing>
+          <wp:inline distT="0" distB="0" distL="0" distR="0" wp14:anchorId="3B8859ED" wp14:editId="78EE9F4D">
+            <wp:extent cx="4248743" cy="1952898"/>
+            <wp:effectExtent l="0" t="0" r="0" b="9525"/>
+            <wp:docPr id="18" name="Obraz 18" descr="Obraz zawierający tekst&#10;&#10;Opis wygenerowany automatycznie"/>
+            <wp:cNvGraphicFramePr>
+              <a:graphicFrameLocks xmlns:a="http://schemas.openxmlformats.org/drawingml/2006/main" noChangeAspect="1"/>
+            </wp:cNvGraphicFramePr>
+            <a:graphic xmlns:a="http://schemas.openxmlformats.org/drawingml/2006/main">
+              <a:graphicData uri="http://schemas.openxmlformats.org/drawingml/2006/picture">
+                <pic:pic xmlns:pic="http://schemas.openxmlformats.org/drawingml/2006/picture">
+                  <pic:nvPicPr>
+                    <pic:cNvPr id="7" name="Obraz 7" descr="Obraz zawierający tekst&#10;&#10;Opis wygenerowany automatycznie"/>
+                    <pic:cNvPicPr/>
+                  </pic:nvPicPr>
+                  <pic:blipFill>
+                    <a:blip r:embed="rId17"/>
+                    <a:stretch>
+                      <a:fillRect/>
+                    </a:stretch>
+                  </pic:blipFill>
+                  <pic:spPr>
+                    <a:xfrm>
+                      <a:off x="0" y="0"/>
+                      <a:ext cx="4248743" cy="1952898"/>
+                    </a:xfrm>
+                    <a:prstGeom prst="rect">
+                      <a:avLst/>
+                    </a:prstGeom>
+                  </pic:spPr>
+                </pic:pic>
+              </a:graphicData>
+            </a:graphic>
+          </wp:inline>
+        </w:drawing>
+      </w:r>
+    </w:p>
+    <w:p>
+      <w:pPr>
+        <w:pStyle w:val="Akapitzlist"/>
+        <w:spacing w:before="240"/>
+        <w:ind w:left="360"/>
+      </w:pPr>
+      <w:r>
+        <w:t>System poprawnie przydziela widok odpowiednich plików dla użytkownika.</w:t>
+      </w:r>
+    </w:p>
+    <w:p>
+      <w:pPr>
+        <w:pStyle w:val="Akapitzlist"/>
+        <w:ind w:left="360"/>
+      </w:pPr>
+    </w:p>
+    <w:p>
+      <w:pPr>
+        <w:pStyle w:val="Nagwek3"/>
+      </w:pPr>
+      <w:bookmarkStart w:id="33" w:name="_Toc74559124"/>
+      <w:r>
+        <w:t>7.2.4. Przypadek użycia: Udostępnianie plików innym użytkownikom</w:t>
+      </w:r>
+      <w:bookmarkEnd w:id="33"/>
+    </w:p>
+    <w:p>
+      <w:pPr>
+        <w:pStyle w:val="Akapitzlist"/>
+        <w:ind w:left="360"/>
+      </w:pPr>
+    </w:p>
+    <w:p>
+      <w:pPr>
+        <w:pStyle w:val="Akapitzlist"/>
+        <w:ind w:left="360"/>
+      </w:pPr>
+      <w:r>
+        <w:rPr>
+          <w:noProof/>
+        </w:rPr>
+        <w:drawing>
+          <wp:inline distT="0" distB="0" distL="0" distR="0" wp14:anchorId="756254BD" wp14:editId="5859DBF5">
+            <wp:extent cx="4344006" cy="1991003"/>
+            <wp:effectExtent l="0" t="0" r="0" b="9525"/>
+            <wp:docPr id="23" name="Obraz 23" descr="Obraz zawierający tekst&#10;&#10;Opis wygenerowany automatycznie"/>
+            <wp:cNvGraphicFramePr>
+              <a:graphicFrameLocks xmlns:a="http://schemas.openxmlformats.org/drawingml/2006/main" noChangeAspect="1"/>
+            </wp:cNvGraphicFramePr>
+            <a:graphic xmlns:a="http://schemas.openxmlformats.org/drawingml/2006/main">
+              <a:graphicData uri="http://schemas.openxmlformats.org/drawingml/2006/picture">
+                <pic:pic xmlns:pic="http://schemas.openxmlformats.org/drawingml/2006/picture">
+                  <pic:nvPicPr>
+                    <pic:cNvPr id="8" name="Obraz 8" descr="Obraz zawierający tekst&#10;&#10;Opis wygenerowany automatycznie"/>
+                    <pic:cNvPicPr/>
+                  </pic:nvPicPr>
+                  <pic:blipFill>
+                    <a:blip r:embed="rId18"/>
+                    <a:stretch>
+                      <a:fillRect/>
+                    </a:stretch>
+                  </pic:blipFill>
+                  <pic:spPr>
+                    <a:xfrm>
+                      <a:off x="0" y="0"/>
+                      <a:ext cx="4344006" cy="1991003"/>
+                    </a:xfrm>
+                    <a:prstGeom prst="rect">
+                      <a:avLst/>
+                    </a:prstGeom>
+                  </pic:spPr>
+                </pic:pic>
+              </a:graphicData>
+            </a:graphic>
+          </wp:inline>
+        </w:drawing>
+      </w:r>
+    </w:p>
+    <w:p>
+      <w:pPr>
+        <w:pStyle w:val="Akapitzlist"/>
+        <w:ind w:left="360"/>
+      </w:pPr>
+      <w:r>
+        <w:t>Udostępnianie zostało zrealizowane poprzez wybranie konkretnego użytkownika któremu udostępniany jest plik i ta funkcjonalność wykonuje się poprawnie.</w:t>
+      </w:r>
+    </w:p>
+    <w:p>
+      <w:pPr>
+        <w:pStyle w:val="Nagwek3"/>
+      </w:pPr>
+      <w:bookmarkStart w:id="34" w:name="_Toc74559125"/>
+      <w:r>
+        <w:t>7.2.5. Przypadek użycia: Wyświetlanie plików tekstowych</w:t>
+      </w:r>
+      <w:bookmarkEnd w:id="34"/>
+    </w:p>
+    <w:p>
+      <w:pPr>
+        <w:pStyle w:val="Akapitzlist"/>
+        <w:ind w:left="360"/>
+      </w:pPr>
+    </w:p>
+    <w:p>
+      <w:pPr>
+        <w:pStyle w:val="Akapitzlist"/>
+        <w:ind w:left="360"/>
+      </w:pPr>
+      <w:r>
+        <w:rPr>
+          <w:noProof/>
+        </w:rPr>
+        <w:drawing>
+          <wp:inline distT="0" distB="0" distL="0" distR="0" wp14:anchorId="0A58253E" wp14:editId="729969D4">
+            <wp:extent cx="3962953" cy="1981477"/>
+            <wp:effectExtent l="0" t="0" r="0" b="0"/>
+            <wp:docPr id="24" name="Obraz 24"/>
+            <wp:cNvGraphicFramePr>
+              <a:graphicFrameLocks xmlns:a="http://schemas.openxmlformats.org/drawingml/2006/main" noChangeAspect="1"/>
+            </wp:cNvGraphicFramePr>
+            <a:graphic xmlns:a="http://schemas.openxmlformats.org/drawingml/2006/main">
+              <a:graphicData uri="http://schemas.openxmlformats.org/drawingml/2006/picture">
+                <pic:pic xmlns:pic="http://schemas.openxmlformats.org/drawingml/2006/picture">
+                  <pic:nvPicPr>
+                    <pic:cNvPr id="1" name=""/>
+                    <pic:cNvPicPr/>
+                  </pic:nvPicPr>
+                  <pic:blipFill>
+                    <a:blip r:embed="rId19"/>
+                    <a:stretch>
+                      <a:fillRect/>
+                    </a:stretch>
+                  </pic:blipFill>
+                  <pic:spPr>
+                    <a:xfrm>
+                      <a:off x="0" y="0"/>
+                      <a:ext cx="3962953" cy="1981477"/>
+                    </a:xfrm>
+                    <a:prstGeom prst="rect">
+                      <a:avLst/>
+                    </a:prstGeom>
+                  </pic:spPr>
+                </pic:pic>
+              </a:graphicData>
+            </a:graphic>
+          </wp:inline>
+        </w:drawing>
+      </w:r>
+    </w:p>
+    <w:p>
+      <w:pPr>
+        <w:pStyle w:val="Akapitzlist"/>
+        <w:ind w:left="360"/>
+      </w:pPr>
+      <w:r>
+        <w:t>Pliki tekstowe wyświetlają się poprawnie</w:t>
+      </w:r>
+    </w:p>
+    <w:p>
+      <w:pPr>
+        <w:pStyle w:val="Nagwek3"/>
+      </w:pPr>
+      <w:bookmarkStart w:id="35" w:name="_Toc74559126"/>
+      <w:r>
+        <w:t>7.2.6. Przypadek użycia: Wyświetlanie zdjęć</w:t>
+      </w:r>
+      <w:bookmarkEnd w:id="35"/>
+    </w:p>
+    <w:p>
+      <w:pPr>
+        <w:pStyle w:val="Akapitzlist"/>
+        <w:ind w:left="360"/>
+      </w:pPr>
+    </w:p>
+    <w:p>
+      <w:pPr>
+        <w:pStyle w:val="Akapitzlist"/>
+        <w:ind w:left="360"/>
+      </w:pPr>
+      <w:r>
+        <w:rPr>
+          <w:noProof/>
+        </w:rPr>
+        <w:drawing>
+          <wp:inline distT="0" distB="0" distL="0" distR="0" wp14:anchorId="027DCD99" wp14:editId="2F45297F">
+            <wp:extent cx="4953691" cy="2076740"/>
+            <wp:effectExtent l="0" t="0" r="0" b="0"/>
+            <wp:docPr id="25" name="Obraz 25" descr="Obraz zawierający tekst&#10;&#10;Opis wygenerowany automatycznie"/>
+            <wp:cNvGraphicFramePr>
+              <a:graphicFrameLocks xmlns:a="http://schemas.openxmlformats.org/drawingml/2006/main" noChangeAspect="1"/>
+            </wp:cNvGraphicFramePr>
+            <a:graphic xmlns:a="http://schemas.openxmlformats.org/drawingml/2006/main">
+              <a:graphicData uri="http://schemas.openxmlformats.org/drawingml/2006/picture">
+                <pic:pic xmlns:pic="http://schemas.openxmlformats.org/drawingml/2006/picture">
+                  <pic:nvPicPr>
+                    <pic:cNvPr id="10" name="Obraz 10" descr="Obraz zawierający tekst&#10;&#10;Opis wygenerowany automatycznie"/>
+                    <pic:cNvPicPr/>
+                  </pic:nvPicPr>
+                  <pic:blipFill>
+                    <a:blip r:embed="rId20"/>
+                    <a:stretch>
+                      <a:fillRect/>
+                    </a:stretch>
+                  </pic:blipFill>
+                  <pic:spPr>
+                    <a:xfrm>
+                      <a:off x="0" y="0"/>
+                      <a:ext cx="4953691" cy="2076740"/>
+                    </a:xfrm>
+                    <a:prstGeom prst="rect">
+                      <a:avLst/>
+                    </a:prstGeom>
+                  </pic:spPr>
+                </pic:pic>
+              </a:graphicData>
+            </a:graphic>
+          </wp:inline>
+        </w:drawing>
+      </w:r>
+    </w:p>
+    <w:p>
+      <w:pPr>
+        <w:pStyle w:val="Akapitzlist"/>
+        <w:ind w:left="360"/>
+      </w:pPr>
+      <w:r>
+        <w:t>Pliki ze zdjęciami wyświetlają się poprawnie. Jedynym odstępstwem jest brak sprawdzania poprawności rozmiaru zdjęcia.</w:t>
+      </w:r>
+    </w:p>
+    <w:p>
+      <w:pPr>
+        <w:pStyle w:val="Nagwek3"/>
+      </w:pPr>
+      <w:bookmarkStart w:id="36" w:name="_Toc74559127"/>
+      <w:r>
+        <w:lastRenderedPageBreak/>
+        <w:t>7.2.7. Przypadek użycia: Wyświetlanie metadanych</w:t>
+      </w:r>
+      <w:bookmarkEnd w:id="36"/>
+    </w:p>
+    <w:p>
+      <w:pPr>
+        <w:pStyle w:val="Akapitzlist"/>
+        <w:ind w:left="360"/>
+      </w:pPr>
+    </w:p>
+    <w:p>
+      <w:r>
+        <w:rPr>
+          <w:noProof/>
+        </w:rPr>
+        <w:drawing>
+          <wp:inline distT="0" distB="0" distL="0" distR="0" wp14:anchorId="0B55A87C" wp14:editId="702D6221">
+            <wp:extent cx="4143953" cy="1924319"/>
+            <wp:effectExtent l="0" t="0" r="0" b="0"/>
+            <wp:docPr id="26" name="Obraz 26" descr="Obraz zawierający tekst&#10;&#10;Opis wygenerowany automatycznie"/>
+            <wp:cNvGraphicFramePr>
+              <a:graphicFrameLocks xmlns:a="http://schemas.openxmlformats.org/drawingml/2006/main" noChangeAspect="1"/>
+            </wp:cNvGraphicFramePr>
+            <a:graphic xmlns:a="http://schemas.openxmlformats.org/drawingml/2006/main">
+              <a:graphicData uri="http://schemas.openxmlformats.org/drawingml/2006/picture">
+                <pic:pic xmlns:pic="http://schemas.openxmlformats.org/drawingml/2006/picture">
+                  <pic:nvPicPr>
+                    <pic:cNvPr id="11" name="Obraz 11" descr="Obraz zawierający tekst&#10;&#10;Opis wygenerowany automatycznie"/>
+                    <pic:cNvPicPr/>
+                  </pic:nvPicPr>
+                  <pic:blipFill>
+                    <a:blip r:embed="rId21"/>
+                    <a:stretch>
+                      <a:fillRect/>
+                    </a:stretch>
+                  </pic:blipFill>
+                  <pic:spPr>
+                    <a:xfrm>
+                      <a:off x="0" y="0"/>
+                      <a:ext cx="4143953" cy="1924319"/>
+                    </a:xfrm>
+                    <a:prstGeom prst="rect">
+                      <a:avLst/>
+                    </a:prstGeom>
+                  </pic:spPr>
+                </pic:pic>
+              </a:graphicData>
+            </a:graphic>
+          </wp:inline>
+        </w:drawing>
+      </w:r>
+    </w:p>
+    <w:p>
+      <w:pPr>
+        <w:spacing w:before="240"/>
+      </w:pPr>
+      <w:r>
+        <w:t>Rozmiar plików wyświetla się poprawnie.</w:t>
+      </w:r>
+    </w:p>
+    <w:p>
+      <w:pPr>
+        <w:pStyle w:val="Nagwek2"/>
+        <w:spacing w:after="240"/>
+      </w:pPr>
+      <w:bookmarkStart w:id="37" w:name="_Toc74559128"/>
+      <w:r>
+        <w:t>7.3. Podsumowanie działań testowych</w:t>
+      </w:r>
+      <w:bookmarkEnd w:id="37"/>
+    </w:p>
+    <w:p>
+      <w:pPr>
+        <w:jc w:val="both"/>
+      </w:pPr>
+      <w:r>
+        <w:t>Testy przeprowadzono z wynikiem pozytywnym. Głównymi obszarami które mogłyby zostać poprawione to sprawdzanie wartości wprowadzanych przez użytkownika.</w:t>
+      </w:r>
+    </w:p>
+    <w:p>
+      <w:pPr>
+        <w:pStyle w:val="Nagwek1"/>
+        <w:numPr>
+          <w:ilvl w:val="0"/>
+          <w:numId w:val="1"/>
+        </w:numPr>
+        <w:spacing w:after="240"/>
+      </w:pPr>
+      <w:bookmarkStart w:id="38" w:name="_Toc74559129"/>
+      <w:r>
+        <w:t>Wdrożenie systemu</w:t>
+      </w:r>
+      <w:bookmarkEnd w:id="38"/>
+    </w:p>
+    <w:p>
+      <w:pPr>
+        <w:spacing w:line="360" w:lineRule="auto"/>
+        <w:jc w:val="both"/>
+      </w:pPr>
+      <w:r>
+        <w:t>Po satysfakcjonującym przebiegu testów, system jest gotowy do wdrożenia. W tym celu podjęto szereg kroków, które w efekcie końcowym przyczyniły się do opublikowania systemu w Internecie, tak, aby był dostępny z dowolnego urządzenia i miejsca na świecie pod warunkiem dostępu do Internetu.</w:t>
+      </w:r>
+    </w:p>
+    <w:p>
+      <w:pPr>
+        <w:pStyle w:val="Akapitzlist"/>
+        <w:numPr>
+          <w:ilvl w:val="0"/>
+          <w:numId w:val="6"/>
+        </w:numPr>
+        <w:spacing w:line="360" w:lineRule="auto"/>
+        <w:jc w:val="both"/>
+      </w:pPr>
+      <w:r>
+        <w:t>Pobranie plików źródłowych z repozytorium (</w:t>
+      </w:r>
+      <w:proofErr w:type="spellStart"/>
+      <w:r>
+        <w:t>backend</w:t>
+      </w:r>
+      <w:proofErr w:type="spellEnd"/>
+      <w:r>
+        <w:t xml:space="preserve"> oraz </w:t>
+      </w:r>
+      <w:proofErr w:type="spellStart"/>
+      <w:r>
+        <w:t>frontend</w:t>
+      </w:r>
+      <w:proofErr w:type="spellEnd"/>
+      <w:r>
+        <w:t>)</w:t>
+      </w:r>
+    </w:p>
+    <w:p>
+      <w:pPr>
+        <w:pStyle w:val="Akapitzlist"/>
+        <w:numPr>
+          <w:ilvl w:val="0"/>
+          <w:numId w:val="6"/>
+        </w:numPr>
+        <w:spacing w:line="360" w:lineRule="auto"/>
+        <w:jc w:val="both"/>
+      </w:pPr>
+      <w:r>
+        <w:t xml:space="preserve">Kompilacja </w:t>
+      </w:r>
+      <w:r>
+        <w:t>i wygenerowanie artefaktów</w:t>
+      </w:r>
+    </w:p>
+    <w:p>
+      <w:pPr>
+        <w:pStyle w:val="Akapitzlist"/>
+        <w:numPr>
+          <w:ilvl w:val="0"/>
+          <w:numId w:val="6"/>
+        </w:numPr>
+        <w:spacing w:line="360" w:lineRule="auto"/>
+        <w:jc w:val="both"/>
+      </w:pPr>
+      <w:r>
+        <w:t xml:space="preserve">Uruchomienie serwerów </w:t>
+      </w:r>
+      <w:proofErr w:type="spellStart"/>
+      <w:r>
+        <w:t>backend</w:t>
+      </w:r>
+      <w:proofErr w:type="spellEnd"/>
+      <w:r>
+        <w:t xml:space="preserve"> oraz </w:t>
+      </w:r>
+      <w:proofErr w:type="spellStart"/>
+      <w:r>
+        <w:t>frontend</w:t>
+      </w:r>
+      <w:proofErr w:type="spellEnd"/>
+      <w:r>
+        <w:t xml:space="preserve"> na określonych wcześniej portach</w:t>
+      </w:r>
+    </w:p>
+    <w:p>
+      <w:pPr>
+        <w:pStyle w:val="Akapitzlist"/>
+        <w:numPr>
+          <w:ilvl w:val="0"/>
+          <w:numId w:val="6"/>
+        </w:numPr>
+        <w:spacing w:line="360" w:lineRule="auto"/>
+        <w:jc w:val="both"/>
+      </w:pPr>
+      <w:r>
+        <w:t xml:space="preserve">Otwarcie portów z poziomu </w:t>
+      </w:r>
+      <w:proofErr w:type="spellStart"/>
+      <w:r>
+        <w:t>firewalla</w:t>
+      </w:r>
+      <w:proofErr w:type="spellEnd"/>
+    </w:p>
+    <w:p>
+      <w:pPr>
+        <w:pStyle w:val="Akapitzlist"/>
+        <w:numPr>
+          <w:ilvl w:val="0"/>
+          <w:numId w:val="6"/>
+        </w:numPr>
+        <w:spacing w:line="360" w:lineRule="auto"/>
+        <w:jc w:val="both"/>
+      </w:pPr>
+      <w:r>
+        <w:t xml:space="preserve">Konfiguracja wirtualnych serwerów Apache2 wraz z certyfikatami </w:t>
+      </w:r>
+      <w:proofErr w:type="spellStart"/>
+      <w:r>
+        <w:t>Let’s</w:t>
+      </w:r>
+      <w:proofErr w:type="spellEnd"/>
+      <w:r>
+        <w:t xml:space="preserve"> </w:t>
+      </w:r>
+      <w:proofErr w:type="spellStart"/>
+      <w:r>
+        <w:t>Encrypt</w:t>
+      </w:r>
+      <w:proofErr w:type="spellEnd"/>
+      <w:r>
+        <w:t xml:space="preserve"> oraz mechanizmem </w:t>
+      </w:r>
+      <w:proofErr w:type="spellStart"/>
+      <w:r>
+        <w:t>reverse</w:t>
+      </w:r>
+      <w:proofErr w:type="spellEnd"/>
+      <w:r>
+        <w:t xml:space="preserve"> </w:t>
+      </w:r>
+      <w:proofErr w:type="spellStart"/>
+      <w:r>
+        <w:t>proxy</w:t>
+      </w:r>
+      <w:proofErr w:type="spellEnd"/>
+    </w:p>
+    <w:p>
+      <w:pPr>
+        <w:pStyle w:val="Akapitzlist"/>
+        <w:numPr>
+          <w:ilvl w:val="0"/>
+          <w:numId w:val="6"/>
+        </w:numPr>
+        <w:spacing w:line="360" w:lineRule="auto"/>
+        <w:jc w:val="both"/>
+      </w:pPr>
+      <w:r>
+        <w:t>Rejestracja domeny chmurazwaty.ml</w:t>
+      </w:r>
+    </w:p>
+    <w:p>
+      <w:pPr>
+        <w:pStyle w:val="Akapitzlist"/>
+        <w:numPr>
+          <w:ilvl w:val="0"/>
+          <w:numId w:val="6"/>
+        </w:numPr>
+        <w:spacing w:line="360" w:lineRule="auto"/>
+        <w:jc w:val="both"/>
+      </w:pPr>
+      <w:r>
+        <w:t xml:space="preserve">Ustawienie serwera DNS </w:t>
+      </w:r>
+      <w:r>
+        <w:t>tak, aby nazwa domenowa była rozwiązywana na adres IP serwera</w:t>
+      </w:r>
+    </w:p>
+    <w:p>
+      <w:pPr>
+        <w:spacing w:line="360" w:lineRule="auto"/>
+        <w:jc w:val="both"/>
+      </w:pPr>
+      <w:r>
+        <w:t xml:space="preserve">Po wykonaniu wyżej wskazanych kroków, system jest dostępny z poziomu sieci Internet, pod adresem </w:t>
+      </w:r>
+      <w:hyperlink r:id="rId27" w:history="1">
+        <w:r>
+          <w:rPr>
+            <w:rStyle w:val="Hipercze"/>
+          </w:rPr>
+          <w:t>https://chmurazwaty.ml/</w:t>
+        </w:r>
+      </w:hyperlink>
+      <w:r>
+        <w:t>.</w:t>
       </w:r>
     </w:p>
     <w:sectPr>
@@ -9049,6 +10923,92 @@
     </w:lvl>
   </w:abstractNum>
   <w:abstractNum w:abstractNumId="1" w15:restartNumberingAfterBreak="0">
+    <w:nsid w:val="28BA1725"/>
+    <w:multiLevelType w:val="hybridMultilevel"/>
+    <w:tmpl w:val="2D64A0DE"/>
+    <w:lvl w:ilvl="0" w:tplc="0415000F">
+      <w:start w:val="1"/>
+      <w:numFmt w:val="decimal"/>
+      <w:lvlText w:val="%1."/>
+      <w:lvlJc w:val="left"/>
+      <w:pPr>
+        <w:ind w:left="720" w:hanging="360"/>
+      </w:pPr>
+    </w:lvl>
+    <w:lvl w:ilvl="1" w:tplc="04150019" w:tentative="1">
+      <w:start w:val="1"/>
+      <w:numFmt w:val="lowerLetter"/>
+      <w:lvlText w:val="%2."/>
+      <w:lvlJc w:val="left"/>
+      <w:pPr>
+        <w:ind w:left="1440" w:hanging="360"/>
+      </w:pPr>
+    </w:lvl>
+    <w:lvl w:ilvl="2" w:tplc="0415001B" w:tentative="1">
+      <w:start w:val="1"/>
+      <w:numFmt w:val="lowerRoman"/>
+      <w:lvlText w:val="%3."/>
+      <w:lvlJc w:val="right"/>
+      <w:pPr>
+        <w:ind w:left="2160" w:hanging="180"/>
+      </w:pPr>
+    </w:lvl>
+    <w:lvl w:ilvl="3" w:tplc="0415000F" w:tentative="1">
+      <w:start w:val="1"/>
+      <w:numFmt w:val="decimal"/>
+      <w:lvlText w:val="%4."/>
+      <w:lvlJc w:val="left"/>
+      <w:pPr>
+        <w:ind w:left="2880" w:hanging="360"/>
+      </w:pPr>
+    </w:lvl>
+    <w:lvl w:ilvl="4" w:tplc="04150019" w:tentative="1">
+      <w:start w:val="1"/>
+      <w:numFmt w:val="lowerLetter"/>
+      <w:lvlText w:val="%5."/>
+      <w:lvlJc w:val="left"/>
+      <w:pPr>
+        <w:ind w:left="3600" w:hanging="360"/>
+      </w:pPr>
+    </w:lvl>
+    <w:lvl w:ilvl="5" w:tplc="0415001B" w:tentative="1">
+      <w:start w:val="1"/>
+      <w:numFmt w:val="lowerRoman"/>
+      <w:lvlText w:val="%6."/>
+      <w:lvlJc w:val="right"/>
+      <w:pPr>
+        <w:ind w:left="4320" w:hanging="180"/>
+      </w:pPr>
+    </w:lvl>
+    <w:lvl w:ilvl="6" w:tplc="0415000F" w:tentative="1">
+      <w:start w:val="1"/>
+      <w:numFmt w:val="decimal"/>
+      <w:lvlText w:val="%7."/>
+      <w:lvlJc w:val="left"/>
+      <w:pPr>
+        <w:ind w:left="5040" w:hanging="360"/>
+      </w:pPr>
+    </w:lvl>
+    <w:lvl w:ilvl="7" w:tplc="04150019" w:tentative="1">
+      <w:start w:val="1"/>
+      <w:numFmt w:val="lowerLetter"/>
+      <w:lvlText w:val="%8."/>
+      <w:lvlJc w:val="left"/>
+      <w:pPr>
+        <w:ind w:left="5760" w:hanging="360"/>
+      </w:pPr>
+    </w:lvl>
+    <w:lvl w:ilvl="8" w:tplc="0415001B" w:tentative="1">
+      <w:start w:val="1"/>
+      <w:numFmt w:val="lowerRoman"/>
+      <w:lvlText w:val="%9."/>
+      <w:lvlJc w:val="right"/>
+      <w:pPr>
+        <w:ind w:left="6480" w:hanging="180"/>
+      </w:pPr>
+    </w:lvl>
+  </w:abstractNum>
+  <w:abstractNum w:abstractNumId="2" w15:restartNumberingAfterBreak="0">
     <w:nsid w:val="29F859D9"/>
     <w:multiLevelType w:val="hybridMultilevel"/>
     <w:tmpl w:val="3C46A7F4"/>
@@ -9134,7 +11094,7 @@
       </w:pPr>
     </w:lvl>
   </w:abstractNum>
-  <w:abstractNum w:abstractNumId="2" w15:restartNumberingAfterBreak="0">
+  <w:abstractNum w:abstractNumId="3" w15:restartNumberingAfterBreak="0">
     <w:nsid w:val="3BCE1ABC"/>
     <w:multiLevelType w:val="multilevel"/>
     <w:tmpl w:val="0415001F"/>
@@ -9220,7 +11180,120 @@
       </w:pPr>
     </w:lvl>
   </w:abstractNum>
-  <w:abstractNum w:abstractNumId="3" w15:restartNumberingAfterBreak="0">
+  <w:abstractNum w:abstractNumId="4" w15:restartNumberingAfterBreak="0">
+    <w:nsid w:val="783E3651"/>
+    <w:multiLevelType w:val="hybridMultilevel"/>
+    <w:tmpl w:val="03CC1880"/>
+    <w:lvl w:ilvl="0" w:tplc="04150001">
+      <w:start w:val="1"/>
+      <w:numFmt w:val="bullet"/>
+      <w:lvlText w:val=""/>
+      <w:lvlJc w:val="left"/>
+      <w:pPr>
+        <w:ind w:left="720" w:hanging="360"/>
+      </w:pPr>
+      <w:rPr>
+        <w:rFonts w:ascii="Symbol" w:hAnsi="Symbol" w:hint="default"/>
+      </w:rPr>
+    </w:lvl>
+    <w:lvl w:ilvl="1" w:tplc="04150003" w:tentative="1">
+      <w:start w:val="1"/>
+      <w:numFmt w:val="bullet"/>
+      <w:lvlText w:val="o"/>
+      <w:lvlJc w:val="left"/>
+      <w:pPr>
+        <w:ind w:left="1440" w:hanging="360"/>
+      </w:pPr>
+      <w:rPr>
+        <w:rFonts w:ascii="Courier New" w:hAnsi="Courier New" w:cs="Courier New" w:hint="default"/>
+      </w:rPr>
+    </w:lvl>
+    <w:lvl w:ilvl="2" w:tplc="04150005" w:tentative="1">
+      <w:start w:val="1"/>
+      <w:numFmt w:val="bullet"/>
+      <w:lvlText w:val=""/>
+      <w:lvlJc w:val="left"/>
+      <w:pPr>
+        <w:ind w:left="2160" w:hanging="360"/>
+      </w:pPr>
+      <w:rPr>
+        <w:rFonts w:ascii="Wingdings" w:hAnsi="Wingdings" w:hint="default"/>
+      </w:rPr>
+    </w:lvl>
+    <w:lvl w:ilvl="3" w:tplc="04150001" w:tentative="1">
+      <w:start w:val="1"/>
+      <w:numFmt w:val="bullet"/>
+      <w:lvlText w:val=""/>
+      <w:lvlJc w:val="left"/>
+      <w:pPr>
+        <w:ind w:left="2880" w:hanging="360"/>
+      </w:pPr>
+      <w:rPr>
+        <w:rFonts w:ascii="Symbol" w:hAnsi="Symbol" w:hint="default"/>
+      </w:rPr>
+    </w:lvl>
+    <w:lvl w:ilvl="4" w:tplc="04150003" w:tentative="1">
+      <w:start w:val="1"/>
+      <w:numFmt w:val="bullet"/>
+      <w:lvlText w:val="o"/>
+      <w:lvlJc w:val="left"/>
+      <w:pPr>
+        <w:ind w:left="3600" w:hanging="360"/>
+      </w:pPr>
+      <w:rPr>
+        <w:rFonts w:ascii="Courier New" w:hAnsi="Courier New" w:cs="Courier New" w:hint="default"/>
+      </w:rPr>
+    </w:lvl>
+    <w:lvl w:ilvl="5" w:tplc="04150005" w:tentative="1">
+      <w:start w:val="1"/>
+      <w:numFmt w:val="bullet"/>
+      <w:lvlText w:val=""/>
+      <w:lvlJc w:val="left"/>
+      <w:pPr>
+        <w:ind w:left="4320" w:hanging="360"/>
+      </w:pPr>
+      <w:rPr>
+        <w:rFonts w:ascii="Wingdings" w:hAnsi="Wingdings" w:hint="default"/>
+      </w:rPr>
+    </w:lvl>
+    <w:lvl w:ilvl="6" w:tplc="04150001" w:tentative="1">
+      <w:start w:val="1"/>
+      <w:numFmt w:val="bullet"/>
+      <w:lvlText w:val=""/>
+      <w:lvlJc w:val="left"/>
+      <w:pPr>
+        <w:ind w:left="5040" w:hanging="360"/>
+      </w:pPr>
+      <w:rPr>
+        <w:rFonts w:ascii="Symbol" w:hAnsi="Symbol" w:hint="default"/>
+      </w:rPr>
+    </w:lvl>
+    <w:lvl w:ilvl="7" w:tplc="04150003" w:tentative="1">
+      <w:start w:val="1"/>
+      <w:numFmt w:val="bullet"/>
+      <w:lvlText w:val="o"/>
+      <w:lvlJc w:val="left"/>
+      <w:pPr>
+        <w:ind w:left="5760" w:hanging="360"/>
+      </w:pPr>
+      <w:rPr>
+        <w:rFonts w:ascii="Courier New" w:hAnsi="Courier New" w:cs="Courier New" w:hint="default"/>
+      </w:rPr>
+    </w:lvl>
+    <w:lvl w:ilvl="8" w:tplc="04150005" w:tentative="1">
+      <w:start w:val="1"/>
+      <w:numFmt w:val="bullet"/>
+      <w:lvlText w:val=""/>
+      <w:lvlJc w:val="left"/>
+      <w:pPr>
+        <w:ind w:left="6480" w:hanging="360"/>
+      </w:pPr>
+      <w:rPr>
+        <w:rFonts w:ascii="Wingdings" w:hAnsi="Wingdings" w:hint="default"/>
+      </w:rPr>
+    </w:lvl>
+  </w:abstractNum>
+  <w:abstractNum w:abstractNumId="5" w15:restartNumberingAfterBreak="0">
     <w:nsid w:val="796451DC"/>
     <w:multiLevelType w:val="multilevel"/>
     <w:tmpl w:val="0415001F"/>
@@ -9307,16 +11380,22 @@
     </w:lvl>
   </w:abstractNum>
   <w:num w:numId="1">
-    <w:abstractNumId w:val="3"/>
+    <w:abstractNumId w:val="5"/>
   </w:num>
   <w:num w:numId="2">
-    <w:abstractNumId w:val="1"/>
+    <w:abstractNumId w:val="2"/>
   </w:num>
   <w:num w:numId="3">
     <w:abstractNumId w:val="0"/>
   </w:num>
   <w:num w:numId="4">
-    <w:abstractNumId w:val="2"/>
+    <w:abstractNumId w:val="3"/>
+  </w:num>
+  <w:num w:numId="5">
+    <w:abstractNumId w:val="1"/>
+  </w:num>
+  <w:num w:numId="6">
+    <w:abstractNumId w:val="4"/>
   </w:num>
 </w:numbering>
 </file>
@@ -9998,6 +12077,18 @@
       <w:contextualSpacing/>
     </w:pPr>
   </w:style>
+  <w:style w:type="character" w:styleId="Nierozpoznanawzmianka">
+    <w:name w:val="Unresolved Mention"/>
+    <w:basedOn w:val="Domylnaczcionkaakapitu"/>
+    <w:uiPriority w:val="99"/>
+    <w:semiHidden/>
+    <w:unhideWhenUsed/>
+    <w:rsid w:val="0033040D"/>
+    <w:rPr>
+      <w:color w:val="605E5C"/>
+      <w:shd w:val="clear" w:color="auto" w:fill="E1DFDD"/>
+    </w:rPr>
+  </w:style>
 </w:styles>
 </file>
 

</xml_diff>